<commit_message>
Added Ver 1.0 of CRS
</commit_message>
<xml_diff>
--- a/PROJECT/TINF20C_CRS_lwIP_Team_4_1v0.docx
+++ b/PROJECT/TINF20C_CRS_lwIP_Team_4_1v0.docx
@@ -1530,7 +1530,13 @@
               <w:rPr>
                 <w:rFonts w:ascii="Calibri" w:hAnsi="Calibri" w:cs="Calibri"/>
               </w:rPr>
-              <w:t>05.11.2021</w:t>
+              <w:t>10</w:t>
+            </w:r>
+            <w:r>
+              <w:rPr>
+                <w:rFonts w:ascii="Calibri" w:hAnsi="Calibri" w:cs="Calibri"/>
+              </w:rPr>
+              <w:t>.11.2021</w:t>
             </w:r>
           </w:p>
         </w:tc>
@@ -1735,7 +1741,7 @@
           <w:noProof/>
           <w:lang w:val="en-US"/>
         </w:rPr>
-        <w:instrText xml:space="preserve"> PAGEREF _Toc87373147 \h </w:instrText>
+        <w:instrText xml:space="preserve"> PAGEREF _Toc87454647 \h </w:instrText>
       </w:r>
       <w:r>
         <w:rPr>
@@ -1819,7 +1825,7 @@
           <w:noProof/>
           <w:lang w:val="en-US"/>
         </w:rPr>
-        <w:instrText xml:space="preserve"> PAGEREF _Toc87373148 \h </w:instrText>
+        <w:instrText xml:space="preserve"> PAGEREF _Toc87454648 \h </w:instrText>
       </w:r>
       <w:r>
         <w:rPr>
@@ -1904,7 +1910,7 @@
           <w:noProof/>
           <w:lang w:val="en-US"/>
         </w:rPr>
-        <w:instrText xml:space="preserve"> PAGEREF _Toc87373149 \h </w:instrText>
+        <w:instrText xml:space="preserve"> PAGEREF _Toc87454649 \h </w:instrText>
       </w:r>
       <w:r>
         <w:rPr>
@@ -1988,7 +1994,7 @@
           <w:noProof/>
           <w:lang w:val="en-US"/>
         </w:rPr>
-        <w:instrText xml:space="preserve"> PAGEREF _Toc87373150 \h </w:instrText>
+        <w:instrText xml:space="preserve"> PAGEREF _Toc87454650 \h </w:instrText>
       </w:r>
       <w:r>
         <w:rPr>
@@ -2072,7 +2078,7 @@
           <w:noProof/>
           <w:lang w:val="en-US"/>
         </w:rPr>
-        <w:instrText xml:space="preserve"> PAGEREF _Toc87373151 \h </w:instrText>
+        <w:instrText xml:space="preserve"> PAGEREF _Toc87454651 \h </w:instrText>
       </w:r>
       <w:r>
         <w:rPr>
@@ -2157,7 +2163,7 @@
           <w:noProof/>
           <w:lang w:val="en-US"/>
         </w:rPr>
-        <w:instrText xml:space="preserve"> PAGEREF _Toc87373152 \h </w:instrText>
+        <w:instrText xml:space="preserve"> PAGEREF _Toc87454652 \h </w:instrText>
       </w:r>
       <w:r>
         <w:rPr>
@@ -2237,7 +2243,7 @@
         <w:rPr>
           <w:noProof/>
         </w:rPr>
-        <w:instrText xml:space="preserve"> PAGEREF _Toc87373153 \h </w:instrText>
+        <w:instrText xml:space="preserve"> PAGEREF _Toc87454653 \h </w:instrText>
       </w:r>
       <w:r>
         <w:rPr>
@@ -2300,7 +2306,7 @@
       <w:bookmarkStart w:id="5" w:name="_Toc522168322"/>
       <w:bookmarkStart w:id="6" w:name="_Toc522174211"/>
       <w:bookmarkStart w:id="7" w:name="_Toc86995815"/>
-      <w:bookmarkStart w:id="8" w:name="_Toc87373147"/>
+      <w:bookmarkStart w:id="8" w:name="_Toc87454647"/>
       <w:r>
         <w:rPr>
           <w:rFonts w:ascii="Calibri" w:hAnsi="Calibri" w:cs="Calibri"/>
@@ -2707,7 +2713,7 @@
       <w:bookmarkStart w:id="11" w:name="_Toc522168323"/>
       <w:bookmarkStart w:id="12" w:name="_Toc522174212"/>
       <w:bookmarkStart w:id="13" w:name="_Toc86995816"/>
-      <w:bookmarkStart w:id="14" w:name="_Toc87373148"/>
+      <w:bookmarkStart w:id="14" w:name="_Toc87454648"/>
       <w:proofErr w:type="spellStart"/>
       <w:r>
         <w:rPr>
@@ -3283,7 +3289,7 @@
       <w:bookmarkStart w:id="16" w:name="_Toc522168324"/>
       <w:bookmarkStart w:id="17" w:name="_Toc522174213"/>
       <w:bookmarkStart w:id="18" w:name="_Toc86995817"/>
-      <w:bookmarkStart w:id="19" w:name="_Toc87373149"/>
+      <w:bookmarkStart w:id="19" w:name="_Toc87454649"/>
       <w:bookmarkEnd w:id="15"/>
       <w:proofErr w:type="spellStart"/>
       <w:r>
@@ -3514,7 +3520,7 @@
       <w:bookmarkStart w:id="20" w:name="_Toc522168325"/>
       <w:bookmarkStart w:id="21" w:name="_Toc522174214"/>
       <w:bookmarkStart w:id="22" w:name="_Toc86995818"/>
-      <w:bookmarkStart w:id="23" w:name="_Toc87373150"/>
+      <w:bookmarkStart w:id="23" w:name="_Toc87454650"/>
       <w:r>
         <w:rPr>
           <w:rFonts w:ascii="Calibri" w:hAnsi="Calibri" w:cs="Calibri"/>
@@ -3586,7 +3592,7 @@
         </w:rPr>
       </w:pPr>
       <w:bookmarkStart w:id="24" w:name="_Toc86995819"/>
-      <w:bookmarkStart w:id="25" w:name="_Toc87373151"/>
+      <w:bookmarkStart w:id="25" w:name="_Toc87454651"/>
       <w:r>
         <w:rPr>
           <w:rFonts w:ascii="Calibri" w:hAnsi="Calibri" w:cs="Calibri"/>
@@ -3623,9 +3629,9 @@
           <w:tcPr>
             <w:tcW w:w="3015" w:type="dxa"/>
             <w:tcBorders>
-              <w:top w:val="single" w:sz="6" w:space="0" w:color="000000"/>
-              <w:left w:val="single" w:sz="6" w:space="0" w:color="000000"/>
-              <w:bottom w:val="single" w:sz="6" w:space="0" w:color="000000"/>
+              <w:top w:val="single" w:sz="6" w:space="0" w:color="000000" w:themeColor="text1"/>
+              <w:left w:val="single" w:sz="6" w:space="0" w:color="000000" w:themeColor="text1"/>
+              <w:bottom w:val="single" w:sz="6" w:space="0" w:color="000000" w:themeColor="text1"/>
               <w:right w:val="nil"/>
             </w:tcBorders>
             <w:shd w:val="clear" w:color="auto" w:fill="auto"/>
@@ -3663,10 +3669,10 @@
           <w:tcPr>
             <w:tcW w:w="5055" w:type="dxa"/>
             <w:tcBorders>
-              <w:top w:val="single" w:sz="6" w:space="0" w:color="000000"/>
-              <w:left w:val="single" w:sz="6" w:space="0" w:color="000000"/>
-              <w:bottom w:val="single" w:sz="6" w:space="0" w:color="000000"/>
-              <w:right w:val="single" w:sz="6" w:space="0" w:color="000000"/>
+              <w:top w:val="single" w:sz="6" w:space="0" w:color="000000" w:themeColor="text1"/>
+              <w:left w:val="single" w:sz="6" w:space="0" w:color="000000" w:themeColor="text1"/>
+              <w:bottom w:val="single" w:sz="6" w:space="0" w:color="000000" w:themeColor="text1"/>
+              <w:right w:val="single" w:sz="6" w:space="0" w:color="000000" w:themeColor="text1"/>
             </w:tcBorders>
             <w:shd w:val="clear" w:color="auto" w:fill="auto"/>
             <w:hideMark/>
@@ -3703,9 +3709,9 @@
           <w:tcPr>
             <w:tcW w:w="3015" w:type="dxa"/>
             <w:tcBorders>
-              <w:top w:val="single" w:sz="6" w:space="0" w:color="000000"/>
-              <w:left w:val="single" w:sz="6" w:space="0" w:color="000000"/>
-              <w:bottom w:val="single" w:sz="6" w:space="0" w:color="000000"/>
+              <w:top w:val="single" w:sz="6" w:space="0" w:color="000000" w:themeColor="text1"/>
+              <w:left w:val="single" w:sz="6" w:space="0" w:color="000000" w:themeColor="text1"/>
+              <w:bottom w:val="single" w:sz="6" w:space="0" w:color="000000" w:themeColor="text1"/>
               <w:right w:val="nil"/>
             </w:tcBorders>
             <w:shd w:val="clear" w:color="auto" w:fill="auto"/>
@@ -3743,10 +3749,10 @@
           <w:tcPr>
             <w:tcW w:w="5055" w:type="dxa"/>
             <w:tcBorders>
-              <w:top w:val="single" w:sz="6" w:space="0" w:color="000000"/>
-              <w:left w:val="single" w:sz="6" w:space="0" w:color="000000"/>
-              <w:bottom w:val="single" w:sz="6" w:space="0" w:color="000000"/>
-              <w:right w:val="single" w:sz="6" w:space="0" w:color="000000"/>
+              <w:top w:val="single" w:sz="6" w:space="0" w:color="000000" w:themeColor="text1"/>
+              <w:left w:val="single" w:sz="6" w:space="0" w:color="000000" w:themeColor="text1"/>
+              <w:bottom w:val="single" w:sz="6" w:space="0" w:color="000000" w:themeColor="text1"/>
+              <w:right w:val="single" w:sz="6" w:space="0" w:color="000000" w:themeColor="text1"/>
             </w:tcBorders>
             <w:shd w:val="clear" w:color="auto" w:fill="auto"/>
             <w:hideMark/>
@@ -3790,9 +3796,9 @@
           <w:tcPr>
             <w:tcW w:w="3015" w:type="dxa"/>
             <w:tcBorders>
-              <w:top w:val="single" w:sz="6" w:space="0" w:color="000000"/>
-              <w:left w:val="single" w:sz="6" w:space="0" w:color="000000"/>
-              <w:bottom w:val="single" w:sz="6" w:space="0" w:color="000000"/>
+              <w:top w:val="single" w:sz="6" w:space="0" w:color="000000" w:themeColor="text1"/>
+              <w:left w:val="single" w:sz="6" w:space="0" w:color="000000" w:themeColor="text1"/>
+              <w:bottom w:val="single" w:sz="6" w:space="0" w:color="000000" w:themeColor="text1"/>
               <w:right w:val="nil"/>
             </w:tcBorders>
             <w:shd w:val="clear" w:color="auto" w:fill="auto"/>
@@ -3830,10 +3836,10 @@
           <w:tcPr>
             <w:tcW w:w="5055" w:type="dxa"/>
             <w:tcBorders>
-              <w:top w:val="single" w:sz="6" w:space="0" w:color="000000"/>
-              <w:left w:val="single" w:sz="6" w:space="0" w:color="000000"/>
-              <w:bottom w:val="single" w:sz="6" w:space="0" w:color="000000"/>
-              <w:right w:val="single" w:sz="6" w:space="0" w:color="000000"/>
+              <w:top w:val="single" w:sz="6" w:space="0" w:color="000000" w:themeColor="text1"/>
+              <w:left w:val="single" w:sz="6" w:space="0" w:color="000000" w:themeColor="text1"/>
+              <w:bottom w:val="single" w:sz="6" w:space="0" w:color="000000" w:themeColor="text1"/>
+              <w:right w:val="single" w:sz="6" w:space="0" w:color="000000" w:themeColor="text1"/>
             </w:tcBorders>
             <w:shd w:val="clear" w:color="auto" w:fill="auto"/>
             <w:hideMark/>
@@ -3870,9 +3876,9 @@
           <w:tcPr>
             <w:tcW w:w="3015" w:type="dxa"/>
             <w:tcBorders>
-              <w:top w:val="single" w:sz="6" w:space="0" w:color="000000"/>
-              <w:left w:val="single" w:sz="6" w:space="0" w:color="000000"/>
-              <w:bottom w:val="single" w:sz="6" w:space="0" w:color="000000"/>
+              <w:top w:val="single" w:sz="6" w:space="0" w:color="000000" w:themeColor="text1"/>
+              <w:left w:val="single" w:sz="6" w:space="0" w:color="000000" w:themeColor="text1"/>
+              <w:bottom w:val="single" w:sz="6" w:space="0" w:color="000000" w:themeColor="text1"/>
               <w:right w:val="nil"/>
             </w:tcBorders>
             <w:shd w:val="clear" w:color="auto" w:fill="auto"/>
@@ -3910,10 +3916,10 @@
           <w:tcPr>
             <w:tcW w:w="5055" w:type="dxa"/>
             <w:tcBorders>
-              <w:top w:val="single" w:sz="6" w:space="0" w:color="000000"/>
-              <w:left w:val="single" w:sz="6" w:space="0" w:color="000000"/>
-              <w:bottom w:val="single" w:sz="6" w:space="0" w:color="000000"/>
-              <w:right w:val="single" w:sz="6" w:space="0" w:color="000000"/>
+              <w:top w:val="single" w:sz="6" w:space="0" w:color="000000" w:themeColor="text1"/>
+              <w:left w:val="single" w:sz="6" w:space="0" w:color="000000" w:themeColor="text1"/>
+              <w:bottom w:val="single" w:sz="6" w:space="0" w:color="000000" w:themeColor="text1"/>
+              <w:right w:val="single" w:sz="6" w:space="0" w:color="000000" w:themeColor="text1"/>
             </w:tcBorders>
             <w:shd w:val="clear" w:color="auto" w:fill="auto"/>
             <w:hideMark/>
@@ -3971,9 +3977,9 @@
           <w:tcPr>
             <w:tcW w:w="3015" w:type="dxa"/>
             <w:tcBorders>
-              <w:top w:val="single" w:sz="6" w:space="0" w:color="000000"/>
-              <w:left w:val="single" w:sz="6" w:space="0" w:color="000000"/>
-              <w:bottom w:val="single" w:sz="6" w:space="0" w:color="000000"/>
+              <w:top w:val="single" w:sz="6" w:space="0" w:color="000000" w:themeColor="text1"/>
+              <w:left w:val="single" w:sz="6" w:space="0" w:color="000000" w:themeColor="text1"/>
+              <w:bottom w:val="single" w:sz="6" w:space="0" w:color="000000" w:themeColor="text1"/>
               <w:right w:val="nil"/>
             </w:tcBorders>
             <w:shd w:val="clear" w:color="auto" w:fill="auto"/>
@@ -4011,10 +4017,10 @@
           <w:tcPr>
             <w:tcW w:w="5055" w:type="dxa"/>
             <w:tcBorders>
-              <w:top w:val="single" w:sz="6" w:space="0" w:color="000000"/>
-              <w:left w:val="single" w:sz="6" w:space="0" w:color="000000"/>
-              <w:bottom w:val="single" w:sz="6" w:space="0" w:color="000000"/>
-              <w:right w:val="single" w:sz="6" w:space="0" w:color="000000"/>
+              <w:top w:val="single" w:sz="6" w:space="0" w:color="000000" w:themeColor="text1"/>
+              <w:left w:val="single" w:sz="6" w:space="0" w:color="000000" w:themeColor="text1"/>
+              <w:bottom w:val="single" w:sz="6" w:space="0" w:color="000000" w:themeColor="text1"/>
+              <w:right w:val="single" w:sz="6" w:space="0" w:color="000000" w:themeColor="text1"/>
             </w:tcBorders>
             <w:shd w:val="clear" w:color="auto" w:fill="auto"/>
             <w:hideMark/>
@@ -4051,9 +4057,9 @@
           <w:tcPr>
             <w:tcW w:w="3015" w:type="dxa"/>
             <w:tcBorders>
-              <w:top w:val="single" w:sz="6" w:space="0" w:color="000000"/>
-              <w:left w:val="single" w:sz="6" w:space="0" w:color="000000"/>
-              <w:bottom w:val="single" w:sz="6" w:space="0" w:color="000000"/>
+              <w:top w:val="single" w:sz="6" w:space="0" w:color="000000" w:themeColor="text1"/>
+              <w:left w:val="single" w:sz="6" w:space="0" w:color="000000" w:themeColor="text1"/>
+              <w:bottom w:val="single" w:sz="6" w:space="0" w:color="000000" w:themeColor="text1"/>
               <w:right w:val="nil"/>
             </w:tcBorders>
             <w:shd w:val="clear" w:color="auto" w:fill="auto"/>
@@ -4063,61 +4069,21 @@
             <w:pPr>
               <w:textAlignment w:val="baseline"/>
               <w:rPr>
-                <w:rFonts w:asciiTheme="minorHAnsi" w:hAnsiTheme="minorHAnsi" w:cstheme="minorHAnsi"/>
+                <w:rFonts w:asciiTheme="minorHAnsi" w:hAnsiTheme="minorHAnsi" w:cstheme="minorBidi"/>
+                <w:b/>
+                <w:color w:val="000000" w:themeColor="text1"/>
                 <w:lang w:val="en-US" w:eastAsia="en-US"/>
               </w:rPr>
             </w:pPr>
-            <w:proofErr w:type="spellStart"/>
             <w:r>
               <w:rPr>
-                <w:rFonts w:asciiTheme="minorHAnsi" w:hAnsiTheme="minorHAnsi" w:cstheme="minorHAnsi"/>
+                <w:rFonts w:asciiTheme="minorHAnsi" w:hAnsiTheme="minorHAnsi" w:cstheme="minorBidi"/>
                 <w:b/>
                 <w:bCs/>
-                <w:color w:val="000000"/>
+                <w:color w:val="000000" w:themeColor="text1"/>
                 <w:lang w:val="en-US" w:eastAsia="en-US"/>
               </w:rPr>
-              <w:t>Beteiligte</w:t>
-            </w:r>
-            <w:proofErr w:type="spellEnd"/>
-            <w:r>
-              <w:rPr>
-                <w:rFonts w:asciiTheme="minorHAnsi" w:hAnsiTheme="minorHAnsi" w:cstheme="minorHAnsi"/>
-                <w:b/>
-                <w:bCs/>
-                <w:color w:val="000000"/>
-                <w:lang w:val="en-US" w:eastAsia="en-US"/>
-              </w:rPr>
-              <w:t> </w:t>
-            </w:r>
-            <w:proofErr w:type="spellStart"/>
-            <w:r>
-              <w:rPr>
-                <w:rFonts w:asciiTheme="minorHAnsi" w:hAnsiTheme="minorHAnsi" w:cstheme="minorHAnsi"/>
-                <w:b/>
-                <w:bCs/>
-                <w:color w:val="000000"/>
-                <w:lang w:val="en-US" w:eastAsia="en-US"/>
-              </w:rPr>
-              <w:t>Nutzer</w:t>
-            </w:r>
-            <w:proofErr w:type="spellEnd"/>
-            <w:r>
-              <w:rPr>
-                <w:rFonts w:asciiTheme="minorHAnsi" w:hAnsiTheme="minorHAnsi" w:cstheme="minorHAnsi"/>
-                <w:b/>
-                <w:bCs/>
-                <w:color w:val="000000"/>
-                <w:lang w:val="en-US" w:eastAsia="en-US"/>
-              </w:rPr>
-              <w:t>:</w:t>
-            </w:r>
-            <w:r>
-              <w:rPr>
-                <w:rFonts w:asciiTheme="minorHAnsi" w:hAnsiTheme="minorHAnsi" w:cstheme="minorHAnsi"/>
-                <w:color w:val="000000"/>
-                <w:lang w:val="en-US" w:eastAsia="en-US"/>
-              </w:rPr>
-              <w:t> </w:t>
+              <w:t>Involved users:</w:t>
             </w:r>
           </w:p>
         </w:tc>
@@ -4125,10 +4091,10 @@
           <w:tcPr>
             <w:tcW w:w="5055" w:type="dxa"/>
             <w:tcBorders>
-              <w:top w:val="single" w:sz="6" w:space="0" w:color="000000"/>
-              <w:left w:val="single" w:sz="6" w:space="0" w:color="000000"/>
-              <w:bottom w:val="single" w:sz="6" w:space="0" w:color="000000"/>
-              <w:right w:val="single" w:sz="6" w:space="0" w:color="000000"/>
+              <w:top w:val="single" w:sz="6" w:space="0" w:color="000000" w:themeColor="text1"/>
+              <w:left w:val="single" w:sz="6" w:space="0" w:color="000000" w:themeColor="text1"/>
+              <w:bottom w:val="single" w:sz="6" w:space="0" w:color="000000" w:themeColor="text1"/>
+              <w:right w:val="single" w:sz="6" w:space="0" w:color="000000" w:themeColor="text1"/>
             </w:tcBorders>
             <w:shd w:val="clear" w:color="auto" w:fill="auto"/>
             <w:hideMark/>
@@ -4190,9 +4156,9 @@
           <w:tcPr>
             <w:tcW w:w="3015" w:type="dxa"/>
             <w:tcBorders>
-              <w:top w:val="single" w:sz="6" w:space="0" w:color="000000"/>
-              <w:left w:val="single" w:sz="6" w:space="0" w:color="000000"/>
-              <w:bottom w:val="single" w:sz="6" w:space="0" w:color="000000"/>
+              <w:top w:val="single" w:sz="6" w:space="0" w:color="000000" w:themeColor="text1"/>
+              <w:left w:val="single" w:sz="6" w:space="0" w:color="000000" w:themeColor="text1"/>
+              <w:bottom w:val="single" w:sz="6" w:space="0" w:color="000000" w:themeColor="text1"/>
               <w:right w:val="nil"/>
             </w:tcBorders>
             <w:shd w:val="clear" w:color="auto" w:fill="auto"/>
@@ -4230,10 +4196,10 @@
           <w:tcPr>
             <w:tcW w:w="5055" w:type="dxa"/>
             <w:tcBorders>
-              <w:top w:val="single" w:sz="6" w:space="0" w:color="000000"/>
-              <w:left w:val="single" w:sz="6" w:space="0" w:color="000000"/>
-              <w:bottom w:val="single" w:sz="6" w:space="0" w:color="000000"/>
-              <w:right w:val="single" w:sz="6" w:space="0" w:color="000000"/>
+              <w:top w:val="single" w:sz="6" w:space="0" w:color="000000" w:themeColor="text1"/>
+              <w:left w:val="single" w:sz="6" w:space="0" w:color="000000" w:themeColor="text1"/>
+              <w:bottom w:val="single" w:sz="6" w:space="0" w:color="000000" w:themeColor="text1"/>
+              <w:right w:val="single" w:sz="6" w:space="0" w:color="000000" w:themeColor="text1"/>
             </w:tcBorders>
             <w:shd w:val="clear" w:color="auto" w:fill="auto"/>
             <w:hideMark/>
@@ -4309,9 +4275,9 @@
           <w:tcPr>
             <w:tcW w:w="3015" w:type="dxa"/>
             <w:tcBorders>
-              <w:top w:val="single" w:sz="6" w:space="0" w:color="000000"/>
-              <w:left w:val="single" w:sz="6" w:space="0" w:color="000000"/>
-              <w:bottom w:val="single" w:sz="6" w:space="0" w:color="000000"/>
+              <w:top w:val="single" w:sz="6" w:space="0" w:color="000000" w:themeColor="text1"/>
+              <w:left w:val="single" w:sz="6" w:space="0" w:color="000000" w:themeColor="text1"/>
+              <w:bottom w:val="single" w:sz="6" w:space="0" w:color="000000" w:themeColor="text1"/>
               <w:right w:val="nil"/>
             </w:tcBorders>
             <w:shd w:val="clear" w:color="auto" w:fill="auto"/>
@@ -4349,10 +4315,10 @@
           <w:tcPr>
             <w:tcW w:w="5055" w:type="dxa"/>
             <w:tcBorders>
-              <w:top w:val="single" w:sz="6" w:space="0" w:color="000000"/>
-              <w:left w:val="single" w:sz="6" w:space="0" w:color="000000"/>
-              <w:bottom w:val="single" w:sz="6" w:space="0" w:color="000000"/>
-              <w:right w:val="single" w:sz="6" w:space="0" w:color="000000"/>
+              <w:top w:val="single" w:sz="6" w:space="0" w:color="000000" w:themeColor="text1"/>
+              <w:left w:val="single" w:sz="6" w:space="0" w:color="000000" w:themeColor="text1"/>
+              <w:bottom w:val="single" w:sz="6" w:space="0" w:color="000000" w:themeColor="text1"/>
+              <w:right w:val="single" w:sz="6" w:space="0" w:color="000000" w:themeColor="text1"/>
             </w:tcBorders>
             <w:shd w:val="clear" w:color="auto" w:fill="auto"/>
             <w:hideMark/>
@@ -4389,9 +4355,9 @@
           <w:tcPr>
             <w:tcW w:w="3015" w:type="dxa"/>
             <w:tcBorders>
-              <w:top w:val="single" w:sz="6" w:space="0" w:color="000000"/>
-              <w:left w:val="single" w:sz="6" w:space="0" w:color="000000"/>
-              <w:bottom w:val="single" w:sz="6" w:space="0" w:color="000000"/>
+              <w:top w:val="single" w:sz="6" w:space="0" w:color="000000" w:themeColor="text1"/>
+              <w:left w:val="single" w:sz="6" w:space="0" w:color="000000" w:themeColor="text1"/>
+              <w:bottom w:val="single" w:sz="6" w:space="0" w:color="000000" w:themeColor="text1"/>
               <w:right w:val="nil"/>
             </w:tcBorders>
             <w:shd w:val="clear" w:color="auto" w:fill="auto"/>
@@ -4429,10 +4395,10 @@
           <w:tcPr>
             <w:tcW w:w="5055" w:type="dxa"/>
             <w:tcBorders>
-              <w:top w:val="single" w:sz="6" w:space="0" w:color="000000"/>
-              <w:left w:val="single" w:sz="6" w:space="0" w:color="000000"/>
-              <w:bottom w:val="single" w:sz="6" w:space="0" w:color="000000"/>
-              <w:right w:val="single" w:sz="6" w:space="0" w:color="000000"/>
+              <w:top w:val="single" w:sz="6" w:space="0" w:color="000000" w:themeColor="text1"/>
+              <w:left w:val="single" w:sz="6" w:space="0" w:color="000000" w:themeColor="text1"/>
+              <w:bottom w:val="single" w:sz="6" w:space="0" w:color="000000" w:themeColor="text1"/>
+              <w:right w:val="single" w:sz="6" w:space="0" w:color="000000" w:themeColor="text1"/>
             </w:tcBorders>
             <w:shd w:val="clear" w:color="auto" w:fill="auto"/>
             <w:hideMark/>
@@ -4476,9 +4442,9 @@
           <w:tcPr>
             <w:tcW w:w="3015" w:type="dxa"/>
             <w:tcBorders>
-              <w:top w:val="single" w:sz="6" w:space="0" w:color="000000"/>
-              <w:left w:val="single" w:sz="6" w:space="0" w:color="000000"/>
-              <w:bottom w:val="single" w:sz="6" w:space="0" w:color="000000"/>
+              <w:top w:val="single" w:sz="6" w:space="0" w:color="000000" w:themeColor="text1"/>
+              <w:left w:val="single" w:sz="6" w:space="0" w:color="000000" w:themeColor="text1"/>
+              <w:bottom w:val="single" w:sz="6" w:space="0" w:color="000000" w:themeColor="text1"/>
               <w:right w:val="nil"/>
             </w:tcBorders>
             <w:shd w:val="clear" w:color="auto" w:fill="auto"/>
@@ -4516,10 +4482,10 @@
           <w:tcPr>
             <w:tcW w:w="5055" w:type="dxa"/>
             <w:tcBorders>
-              <w:top w:val="single" w:sz="6" w:space="0" w:color="000000"/>
-              <w:left w:val="single" w:sz="6" w:space="0" w:color="000000"/>
-              <w:bottom w:val="single" w:sz="6" w:space="0" w:color="000000"/>
-              <w:right w:val="single" w:sz="6" w:space="0" w:color="000000"/>
+              <w:top w:val="single" w:sz="6" w:space="0" w:color="000000" w:themeColor="text1"/>
+              <w:left w:val="single" w:sz="6" w:space="0" w:color="000000" w:themeColor="text1"/>
+              <w:bottom w:val="single" w:sz="6" w:space="0" w:color="000000" w:themeColor="text1"/>
+              <w:right w:val="single" w:sz="6" w:space="0" w:color="000000" w:themeColor="text1"/>
             </w:tcBorders>
             <w:shd w:val="clear" w:color="auto" w:fill="auto"/>
             <w:hideMark/>
@@ -4556,9 +4522,9 @@
           <w:tcPr>
             <w:tcW w:w="3015" w:type="dxa"/>
             <w:tcBorders>
-              <w:top w:val="single" w:sz="6" w:space="0" w:color="000000"/>
-              <w:left w:val="single" w:sz="6" w:space="0" w:color="000000"/>
-              <w:bottom w:val="single" w:sz="6" w:space="0" w:color="000000"/>
+              <w:top w:val="single" w:sz="6" w:space="0" w:color="000000" w:themeColor="text1"/>
+              <w:left w:val="single" w:sz="6" w:space="0" w:color="000000" w:themeColor="text1"/>
+              <w:bottom w:val="single" w:sz="6" w:space="0" w:color="000000" w:themeColor="text1"/>
               <w:right w:val="nil"/>
             </w:tcBorders>
             <w:shd w:val="clear" w:color="auto" w:fill="auto"/>
@@ -4596,10 +4562,10 @@
           <w:tcPr>
             <w:tcW w:w="5055" w:type="dxa"/>
             <w:tcBorders>
-              <w:top w:val="single" w:sz="6" w:space="0" w:color="000000"/>
-              <w:left w:val="single" w:sz="6" w:space="0" w:color="000000"/>
-              <w:bottom w:val="single" w:sz="6" w:space="0" w:color="000000"/>
-              <w:right w:val="single" w:sz="6" w:space="0" w:color="000000"/>
+              <w:top w:val="single" w:sz="6" w:space="0" w:color="000000" w:themeColor="text1"/>
+              <w:left w:val="single" w:sz="6" w:space="0" w:color="000000" w:themeColor="text1"/>
+              <w:bottom w:val="single" w:sz="6" w:space="0" w:color="000000" w:themeColor="text1"/>
+              <w:right w:val="single" w:sz="6" w:space="0" w:color="000000" w:themeColor="text1"/>
             </w:tcBorders>
             <w:shd w:val="clear" w:color="auto" w:fill="auto"/>
             <w:hideMark/>
@@ -4657,9 +4623,9 @@
           <w:tcPr>
             <w:tcW w:w="3015" w:type="dxa"/>
             <w:tcBorders>
-              <w:top w:val="single" w:sz="6" w:space="0" w:color="000000"/>
-              <w:left w:val="single" w:sz="6" w:space="0" w:color="000000"/>
-              <w:bottom w:val="single" w:sz="6" w:space="0" w:color="000000"/>
+              <w:top w:val="single" w:sz="6" w:space="0" w:color="000000" w:themeColor="text1"/>
+              <w:left w:val="single" w:sz="6" w:space="0" w:color="000000" w:themeColor="text1"/>
+              <w:bottom w:val="single" w:sz="6" w:space="0" w:color="000000" w:themeColor="text1"/>
               <w:right w:val="nil"/>
             </w:tcBorders>
             <w:shd w:val="clear" w:color="auto" w:fill="auto"/>
@@ -4697,10 +4663,10 @@
           <w:tcPr>
             <w:tcW w:w="5055" w:type="dxa"/>
             <w:tcBorders>
-              <w:top w:val="single" w:sz="6" w:space="0" w:color="000000"/>
-              <w:left w:val="single" w:sz="6" w:space="0" w:color="000000"/>
-              <w:bottom w:val="single" w:sz="6" w:space="0" w:color="000000"/>
-              <w:right w:val="single" w:sz="6" w:space="0" w:color="000000"/>
+              <w:top w:val="single" w:sz="6" w:space="0" w:color="000000" w:themeColor="text1"/>
+              <w:left w:val="single" w:sz="6" w:space="0" w:color="000000" w:themeColor="text1"/>
+              <w:bottom w:val="single" w:sz="6" w:space="0" w:color="000000" w:themeColor="text1"/>
+              <w:right w:val="single" w:sz="6" w:space="0" w:color="000000" w:themeColor="text1"/>
             </w:tcBorders>
             <w:shd w:val="clear" w:color="auto" w:fill="auto"/>
           </w:tcPr>
@@ -4736,9 +4702,9 @@
           <w:tcPr>
             <w:tcW w:w="3015" w:type="dxa"/>
             <w:tcBorders>
-              <w:top w:val="single" w:sz="6" w:space="0" w:color="000000"/>
-              <w:left w:val="single" w:sz="6" w:space="0" w:color="000000"/>
-              <w:bottom w:val="single" w:sz="6" w:space="0" w:color="000000"/>
+              <w:top w:val="single" w:sz="6" w:space="0" w:color="000000" w:themeColor="text1"/>
+              <w:left w:val="single" w:sz="6" w:space="0" w:color="000000" w:themeColor="text1"/>
+              <w:bottom w:val="single" w:sz="6" w:space="0" w:color="000000" w:themeColor="text1"/>
               <w:right w:val="nil"/>
             </w:tcBorders>
             <w:shd w:val="clear" w:color="auto" w:fill="auto"/>
@@ -4748,58 +4714,34 @@
             <w:pPr>
               <w:textAlignment w:val="baseline"/>
               <w:rPr>
-                <w:rFonts w:asciiTheme="minorHAnsi" w:hAnsiTheme="minorHAnsi" w:cstheme="minorHAnsi"/>
+                <w:rFonts w:asciiTheme="minorHAnsi" w:hAnsiTheme="minorHAnsi" w:cstheme="minorBidi"/>
                 <w:lang w:val="en-US" w:eastAsia="en-US"/>
               </w:rPr>
             </w:pPr>
-            <w:proofErr w:type="spellStart"/>
             <w:r>
               <w:rPr>
-                <w:rFonts w:asciiTheme="minorHAnsi" w:hAnsiTheme="minorHAnsi" w:cstheme="minorHAnsi"/>
+                <w:rFonts w:asciiTheme="minorHAnsi" w:hAnsiTheme="minorHAnsi" w:cstheme="minorBidi"/>
                 <w:b/>
                 <w:bCs/>
-                <w:color w:val="000000"/>
+                <w:color w:val="000000" w:themeColor="text1"/>
                 <w:lang w:val="en-US" w:eastAsia="en-US"/>
               </w:rPr>
-              <w:t>Beteiligte</w:t>
+              <w:t>Involved users</w:t>
             </w:r>
-            <w:proofErr w:type="spellEnd"/>
             <w:r>
               <w:rPr>
-                <w:rFonts w:asciiTheme="minorHAnsi" w:hAnsiTheme="minorHAnsi" w:cstheme="minorHAnsi"/>
+                <w:rFonts w:asciiTheme="minorHAnsi" w:hAnsiTheme="minorHAnsi" w:cstheme="minorBidi"/>
                 <w:b/>
                 <w:bCs/>
-                <w:color w:val="000000"/>
-                <w:lang w:val="en-US" w:eastAsia="en-US"/>
-              </w:rPr>
-              <w:t> </w:t>
-            </w:r>
-            <w:proofErr w:type="spellStart"/>
-            <w:r>
-              <w:rPr>
-                <w:rFonts w:asciiTheme="minorHAnsi" w:hAnsiTheme="minorHAnsi" w:cstheme="minorHAnsi"/>
-                <w:b/>
-                <w:bCs/>
-                <w:color w:val="000000"/>
-                <w:lang w:val="en-US" w:eastAsia="en-US"/>
-              </w:rPr>
-              <w:t>Nutzer</w:t>
-            </w:r>
-            <w:proofErr w:type="spellEnd"/>
-            <w:r>
-              <w:rPr>
-                <w:rFonts w:asciiTheme="minorHAnsi" w:hAnsiTheme="minorHAnsi" w:cstheme="minorHAnsi"/>
-                <w:b/>
-                <w:bCs/>
-                <w:color w:val="000000"/>
+                <w:color w:val="000000" w:themeColor="text1"/>
                 <w:lang w:val="en-US" w:eastAsia="en-US"/>
               </w:rPr>
               <w:t>:</w:t>
             </w:r>
             <w:r>
               <w:rPr>
-                <w:rFonts w:asciiTheme="minorHAnsi" w:hAnsiTheme="minorHAnsi" w:cstheme="minorHAnsi"/>
-                <w:color w:val="000000"/>
+                <w:rFonts w:asciiTheme="minorHAnsi" w:hAnsiTheme="minorHAnsi" w:cstheme="minorBidi"/>
+                <w:color w:val="000000" w:themeColor="text1"/>
                 <w:lang w:val="en-US" w:eastAsia="en-US"/>
               </w:rPr>
               <w:t> </w:t>
@@ -4810,10 +4752,10 @@
           <w:tcPr>
             <w:tcW w:w="5055" w:type="dxa"/>
             <w:tcBorders>
-              <w:top w:val="single" w:sz="6" w:space="0" w:color="000000"/>
-              <w:left w:val="single" w:sz="6" w:space="0" w:color="000000"/>
-              <w:bottom w:val="single" w:sz="6" w:space="0" w:color="000000"/>
-              <w:right w:val="single" w:sz="6" w:space="0" w:color="000000"/>
+              <w:top w:val="single" w:sz="6" w:space="0" w:color="000000" w:themeColor="text1"/>
+              <w:left w:val="single" w:sz="6" w:space="0" w:color="000000" w:themeColor="text1"/>
+              <w:bottom w:val="single" w:sz="6" w:space="0" w:color="000000" w:themeColor="text1"/>
+              <w:right w:val="single" w:sz="6" w:space="0" w:color="000000" w:themeColor="text1"/>
             </w:tcBorders>
             <w:shd w:val="clear" w:color="auto" w:fill="auto"/>
             <w:hideMark/>
@@ -4841,9 +4783,9 @@
           <w:tcPr>
             <w:tcW w:w="3015" w:type="dxa"/>
             <w:tcBorders>
-              <w:top w:val="single" w:sz="6" w:space="0" w:color="000000"/>
-              <w:left w:val="single" w:sz="6" w:space="0" w:color="000000"/>
-              <w:bottom w:val="single" w:sz="6" w:space="0" w:color="000000"/>
+              <w:top w:val="single" w:sz="6" w:space="0" w:color="000000" w:themeColor="text1"/>
+              <w:left w:val="single" w:sz="6" w:space="0" w:color="000000" w:themeColor="text1"/>
+              <w:bottom w:val="single" w:sz="6" w:space="0" w:color="000000" w:themeColor="text1"/>
               <w:right w:val="nil"/>
             </w:tcBorders>
             <w:shd w:val="clear" w:color="auto" w:fill="auto"/>
@@ -4881,10 +4823,10 @@
           <w:tcPr>
             <w:tcW w:w="5055" w:type="dxa"/>
             <w:tcBorders>
-              <w:top w:val="single" w:sz="6" w:space="0" w:color="000000"/>
-              <w:left w:val="single" w:sz="6" w:space="0" w:color="000000"/>
-              <w:bottom w:val="single" w:sz="6" w:space="0" w:color="000000"/>
-              <w:right w:val="single" w:sz="6" w:space="0" w:color="000000"/>
+              <w:top w:val="single" w:sz="6" w:space="0" w:color="000000" w:themeColor="text1"/>
+              <w:left w:val="single" w:sz="6" w:space="0" w:color="000000" w:themeColor="text1"/>
+              <w:bottom w:val="single" w:sz="6" w:space="0" w:color="000000" w:themeColor="text1"/>
+              <w:right w:val="single" w:sz="6" w:space="0" w:color="000000" w:themeColor="text1"/>
             </w:tcBorders>
             <w:shd w:val="clear" w:color="auto" w:fill="auto"/>
             <w:hideMark/>
@@ -4988,7 +4930,7 @@
       <w:bookmarkStart w:id="30" w:name="_Toc522168335"/>
       <w:bookmarkStart w:id="31" w:name="_Toc522174224"/>
       <w:bookmarkStart w:id="32" w:name="_Toc86995820"/>
-      <w:bookmarkStart w:id="33" w:name="_Toc87373152"/>
+      <w:bookmarkStart w:id="33" w:name="_Toc87454652"/>
       <w:r>
         <w:rPr>
           <w:rFonts w:ascii="Calibri" w:hAnsi="Calibri" w:cs="Calibri"/>
@@ -5101,7 +5043,7 @@
       <w:bookmarkStart w:id="36" w:name="_Toc522168340"/>
       <w:bookmarkStart w:id="37" w:name="_Toc522174228"/>
       <w:bookmarkStart w:id="38" w:name="_Toc86995822"/>
-      <w:bookmarkStart w:id="39" w:name="_Toc87373153"/>
+      <w:bookmarkStart w:id="39" w:name="_Toc87454653"/>
       <w:r>
         <w:rPr>
           <w:rFonts w:ascii="Calibri" w:hAnsi="Calibri" w:cs="Calibri"/>
@@ -5164,55 +5106,7 @@
           <w:lang w:val="en-US"/>
         </w:rPr>
         <w:tab/>
-        <w:t xml:space="preserve">A. Sarangi, S. </w:t>
-      </w:r>
-      <w:proofErr w:type="spellStart"/>
-      <w:r>
-        <w:rPr>
-          <w:rFonts w:ascii="Calibri" w:hAnsi="Calibri" w:cs="Calibri"/>
-          <w:lang w:val="en-US"/>
-        </w:rPr>
-        <w:t>MacMahon</w:t>
-      </w:r>
-      <w:proofErr w:type="spellEnd"/>
-      <w:r>
-        <w:rPr>
-          <w:rFonts w:ascii="Calibri" w:hAnsi="Calibri" w:cs="Calibri"/>
-          <w:lang w:val="en-US"/>
-        </w:rPr>
-        <w:t xml:space="preserve">, and U. </w:t>
-      </w:r>
-      <w:proofErr w:type="spellStart"/>
-      <w:r>
-        <w:rPr>
-          <w:rFonts w:ascii="Calibri" w:hAnsi="Calibri" w:cs="Calibri"/>
-          <w:lang w:val="en-US"/>
-        </w:rPr>
-        <w:t>Cherukupaly</w:t>
-      </w:r>
-      <w:proofErr w:type="spellEnd"/>
-      <w:r>
-        <w:rPr>
-          <w:rFonts w:ascii="Calibri" w:hAnsi="Calibri" w:cs="Calibri"/>
-          <w:lang w:val="en-US"/>
-        </w:rPr>
-        <w:t>, ‘</w:t>
-      </w:r>
-      <w:proofErr w:type="spellStart"/>
-      <w:r>
-        <w:rPr>
-          <w:rFonts w:ascii="Calibri" w:hAnsi="Calibri" w:cs="Calibri"/>
-          <w:lang w:val="en-US"/>
-        </w:rPr>
-        <w:t>LightWeight</w:t>
-      </w:r>
-      <w:proofErr w:type="spellEnd"/>
-      <w:r>
-        <w:rPr>
-          <w:rFonts w:ascii="Calibri" w:hAnsi="Calibri" w:cs="Calibri"/>
-          <w:lang w:val="en-US"/>
-        </w:rPr>
-        <w:t xml:space="preserve"> IP Application Examples’, 2014, Accessed: Nov. 05, 2021. [Online]. Available: https://www.semanticscholar.org/paper/LightWeight-IP-Application-Examples-Sarangi-MacMahon/46a49c7c0430240263f0496a7216fe7f6bf8f60b</w:t>
+        <w:t>A. Sarangi, S. MacMahon, and U. Cherukupaly, ‘LightWeight IP Application Examples’, 2014, Accessed: Nov. 05, 2021. [Online]. Available: https://www.semanticscholar.org/paper/LightWeight-IP-Application-Examples-Sarangi-MacMahon/46a49c7c0430240263f0496a7216fe7f6bf8f60b</w:t>
       </w:r>
     </w:p>
     <w:p>
@@ -5236,40 +5130,8 @@
           <w:lang w:val="en-US"/>
         </w:rPr>
         <w:tab/>
-      </w:r>
-      <w:proofErr w:type="spellStart"/>
-      <w:r>
-        <w:rPr>
-          <w:rFonts w:ascii="Calibri" w:hAnsi="Calibri" w:cs="Calibri"/>
-          <w:lang w:val="en-US"/>
-        </w:rPr>
-        <w:t>lujji</w:t>
-      </w:r>
-      <w:proofErr w:type="spellEnd"/>
-      <w:r>
-        <w:rPr>
-          <w:rFonts w:ascii="Calibri" w:hAnsi="Calibri" w:cs="Calibri"/>
-          <w:lang w:val="en-US"/>
-        </w:rPr>
-        <w:t xml:space="preserve">, ‘HTTP server with </w:t>
-      </w:r>
-      <w:proofErr w:type="spellStart"/>
-      <w:r>
-        <w:rPr>
-          <w:rFonts w:ascii="Calibri" w:hAnsi="Calibri" w:cs="Calibri"/>
-          <w:lang w:val="en-US"/>
-        </w:rPr>
-        <w:t>WebSockets</w:t>
-      </w:r>
-      <w:proofErr w:type="spellEnd"/>
-      <w:r>
-        <w:rPr>
-          <w:rFonts w:ascii="Calibri" w:hAnsi="Calibri" w:cs="Calibri"/>
-          <w:lang w:val="en-US"/>
-        </w:rPr>
-        <w:t xml:space="preserve"> on ESP8266’, </w:t>
-      </w:r>
-      <w:proofErr w:type="spellStart"/>
+        <w:t xml:space="preserve">lujji, ‘HTTP server with WebSockets on ESP8266’, </w:t>
+      </w:r>
       <w:r>
         <w:rPr>
           <w:rFonts w:ascii="Calibri" w:hAnsi="Calibri" w:cs="Calibri"/>
@@ -5279,7 +5141,6 @@
         </w:rPr>
         <w:t>lujji</w:t>
       </w:r>
-      <w:proofErr w:type="spellEnd"/>
       <w:r>
         <w:rPr>
           <w:rFonts w:ascii="Calibri" w:hAnsi="Calibri" w:cs="Calibri"/>
@@ -5309,39 +5170,7 @@
           <w:lang w:val="en-US"/>
         </w:rPr>
         <w:tab/>
-        <w:t>S. Kapanen, ‘</w:t>
-      </w:r>
-      <w:proofErr w:type="spellStart"/>
-      <w:r>
-        <w:rPr>
-          <w:rFonts w:ascii="Calibri" w:hAnsi="Calibri" w:cs="Calibri"/>
-          <w:lang w:val="en-US"/>
-        </w:rPr>
-        <w:t>lwIP</w:t>
-      </w:r>
-      <w:proofErr w:type="spellEnd"/>
-      <w:r>
-        <w:rPr>
-          <w:rFonts w:ascii="Calibri" w:hAnsi="Calibri" w:cs="Calibri"/>
-          <w:lang w:val="en-US"/>
-        </w:rPr>
-        <w:t xml:space="preserve"> - A Lightweight TCP/IP stack - Patches: patch #9525, httpd: add </w:t>
-      </w:r>
-      <w:proofErr w:type="spellStart"/>
-      <w:r>
-        <w:rPr>
-          <w:rFonts w:ascii="Calibri" w:hAnsi="Calibri" w:cs="Calibri"/>
-          <w:lang w:val="en-US"/>
-        </w:rPr>
-        <w:t>Websocket</w:t>
-      </w:r>
-      <w:proofErr w:type="spellEnd"/>
-      <w:r>
-        <w:rPr>
-          <w:rFonts w:ascii="Calibri" w:hAnsi="Calibri" w:cs="Calibri"/>
-          <w:lang w:val="en-US"/>
-        </w:rPr>
-        <w:t xml:space="preserve"> support [Savannah]’, Dec. 21, 2017. https://savannah.nongnu.org/patch/?9525 (accessed Nov. 05, 2021).</w:t>
+        <w:t>S. Kapanen, ‘lwIP - A Lightweight TCP/IP stack - Patches: patch #9525, httpd: add Websocket support [Savannah]’, Dec. 21, 2017. https://savannah.nongnu.org/patch/?9525 (accessed Nov. 05, 2021).</w:t>
       </w:r>
     </w:p>
     <w:p>
@@ -5365,23 +5194,7 @@
           <w:lang w:val="en-US"/>
         </w:rPr>
         <w:tab/>
-        <w:t xml:space="preserve">‘Was </w:t>
-      </w:r>
-      <w:proofErr w:type="spellStart"/>
-      <w:r>
-        <w:rPr>
-          <w:rFonts w:ascii="Calibri" w:hAnsi="Calibri" w:cs="Calibri"/>
-          <w:lang w:val="en-US"/>
-        </w:rPr>
-        <w:t>ist</w:t>
-      </w:r>
-      <w:proofErr w:type="spellEnd"/>
-      <w:r>
-        <w:rPr>
-          <w:rFonts w:ascii="Calibri" w:hAnsi="Calibri" w:cs="Calibri"/>
-          <w:lang w:val="en-US"/>
-        </w:rPr>
-        <w:t xml:space="preserve"> WebSocket?’, </w:t>
+        <w:t xml:space="preserve">‘Was ist WebSocket?’, </w:t>
       </w:r>
       <w:r>
         <w:rPr>
@@ -5390,19 +5203,8 @@
           <w:iCs/>
           <w:lang w:val="en-US"/>
         </w:rPr>
-        <w:t xml:space="preserve">IONOS </w:t>
-      </w:r>
-      <w:proofErr w:type="spellStart"/>
-      <w:r>
-        <w:rPr>
-          <w:rFonts w:ascii="Calibri" w:hAnsi="Calibri" w:cs="Calibri"/>
-          <w:i/>
-          <w:iCs/>
-          <w:lang w:val="en-US"/>
-        </w:rPr>
-        <w:t>Digitalguide</w:t>
-      </w:r>
-      <w:proofErr w:type="spellEnd"/>
+        <w:t>IONOS Digitalguide</w:t>
+      </w:r>
       <w:r>
         <w:rPr>
           <w:rFonts w:ascii="Calibri" w:hAnsi="Calibri" w:cs="Calibri"/>
@@ -5474,7 +5276,7 @@
       <mc:AlternateContent>
         <mc:Choice Requires="wps">
           <w:drawing>
-            <wp:anchor distT="0" distB="0" distL="0" distR="0" simplePos="0" relativeHeight="251659264" behindDoc="0" locked="0" layoutInCell="1" allowOverlap="1" wp14:anchorId="070B330F" wp14:editId="53B27847">
+            <wp:anchor distT="0" distB="0" distL="0" distR="0" simplePos="0" relativeHeight="251658240" behindDoc="0" locked="0" layoutInCell="1" allowOverlap="1" wp14:anchorId="070B330F" wp14:editId="53B27847">
               <wp:simplePos x="0" y="0"/>
               <wp:positionH relativeFrom="page">
                 <wp:posOffset>6562090</wp:posOffset>
@@ -5576,7 +5378,7 @@
         </mc:Choice>
         <mc:Fallback>
           <w:pict>
-            <v:rect w14:anchorId="070B330F" id="Text Box 1" o:spid="_x0000_s1026" style="position:absolute;left:0;text-align:left;margin-left:516.7pt;margin-top:.05pt;width:7.65pt;height:14.55pt;z-index:251659264;visibility:visible;mso-wrap-style:square;mso-width-percent:0;mso-height-percent:0;mso-wrap-distance-left:0;mso-wrap-distance-top:0;mso-wrap-distance-right:0;mso-wrap-distance-bottom:0;mso-position-horizontal:absolute;mso-position-horizontal-relative:page;mso-position-vertical:absolute;mso-position-vertical-relative:text;mso-width-percent:0;mso-height-percent:0;mso-width-relative:page;mso-height-relative:page;v-text-anchor:top" o:gfxdata="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" stroked="f">
+            <v:rect w14:anchorId="070B330F" id="Text Box 1" o:spid="_x0000_s1026" style="position:absolute;left:0;text-align:left;margin-left:516.7pt;margin-top:.05pt;width:7.65pt;height:14.55pt;z-index:251658240;visibility:visible;mso-wrap-style:square;mso-width-percent:0;mso-height-percent:0;mso-wrap-distance-left:0;mso-wrap-distance-top:0;mso-wrap-distance-right:0;mso-wrap-distance-bottom:0;mso-position-horizontal:absolute;mso-position-horizontal-relative:page;mso-position-vertical:absolute;mso-position-vertical-relative:text;mso-width-percent:0;mso-height-percent:0;mso-width-relative:page;mso-height-relative:page;v-text-anchor:top" o:gfxdata="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" stroked="f">
               <v:fill opacity="0"/>
               <v:textbox inset="0,0,0,0">
                 <w:txbxContent>
@@ -25455,27 +25257,27 @@
 </file>
 
 <file path=customXml/item1.xml><?xml version="1.0" encoding="utf-8"?>
+<b:Sources xmlns:b="http://schemas.openxmlformats.org/officeDocument/2006/bibliography" xmlns="http://schemas.openxmlformats.org/officeDocument/2006/bibliography" SelectedStyle="\APASixthEditionOfficeOnline.xsl" StyleName="APA" Version="6"/>
+</file>
+
+<file path=customXml/item2.xml><?xml version="1.0" encoding="utf-8"?>
 <w:settings xmlns:w="http://schemas.openxmlformats.org/wordprocessingml/2006/main">
   <w:SpecialFormsHighlight w:val="c9c8ff"/>
 </w:settings>
 </file>
 
-<file path=customXml/item2.xml><?xml version="1.0" encoding="utf-8"?>
-<b:Sources xmlns:b="http://schemas.openxmlformats.org/officeDocument/2006/bibliography" xmlns="http://schemas.openxmlformats.org/officeDocument/2006/bibliography" SelectedStyle="\APASixthEditionOfficeOnline.xsl" StyleName="APA" Version="6"/>
+<file path=customXml/itemProps1.xml><?xml version="1.0" encoding="utf-8"?>
+<ds:datastoreItem xmlns:ds="http://schemas.openxmlformats.org/officeDocument/2006/customXml" ds:itemID="{1830CE17-C5B0-4C94-BF5C-290F09DDCBEE}">
+  <ds:schemaRefs>
+    <ds:schemaRef ds:uri="http://schemas.openxmlformats.org/officeDocument/2006/bibliography"/>
+  </ds:schemaRefs>
+</ds:datastoreItem>
 </file>
 
-<file path=customXml/itemProps1.xml><?xml version="1.0" encoding="utf-8"?>
+<file path=customXml/itemProps2.xml><?xml version="1.0" encoding="utf-8"?>
 <ds:datastoreItem xmlns:ds="http://schemas.openxmlformats.org/officeDocument/2006/customXml" ds:itemID="{5D0AEA6B-E499-4EEF-98A3-AFBB261C493E}">
   <ds:schemaRefs>
     <ds:schemaRef ds:uri="http://schemas.openxmlformats.org/wordprocessingml/2006/main"/>
   </ds:schemaRefs>
 </ds:datastoreItem>
-</file>
-
-<file path=customXml/itemProps2.xml><?xml version="1.0" encoding="utf-8"?>
-<ds:datastoreItem xmlns:ds="http://schemas.openxmlformats.org/officeDocument/2006/customXml" ds:itemID="{1830CE17-C5B0-4C94-BF5C-290F09DDCBEE}">
-  <ds:schemaRefs>
-    <ds:schemaRef ds:uri="http://schemas.openxmlformats.org/officeDocument/2006/bibliography"/>
-  </ds:schemaRefs>
-</ds:datastoreItem>
 </file>
</xml_diff>

<commit_message>
Added Ver. 1.0 of CRS
</commit_message>
<xml_diff>
--- a/PROJECT/TINF20C_CRS_lwIP_Team_4_1v0.docx
+++ b/PROJECT/TINF20C_CRS_lwIP_Team_4_1v0.docx
@@ -1741,7 +1741,7 @@
           <w:noProof/>
           <w:lang w:val="en-US"/>
         </w:rPr>
-        <w:instrText xml:space="preserve"> PAGEREF _Toc87454647 \h </w:instrText>
+        <w:instrText xml:space="preserve"> PAGEREF _Toc87455483 \h </w:instrText>
       </w:r>
       <w:r>
         <w:rPr>
@@ -1825,7 +1825,7 @@
           <w:noProof/>
           <w:lang w:val="en-US"/>
         </w:rPr>
-        <w:instrText xml:space="preserve"> PAGEREF _Toc87454648 \h </w:instrText>
+        <w:instrText xml:space="preserve"> PAGEREF _Toc87455484 \h </w:instrText>
       </w:r>
       <w:r>
         <w:rPr>
@@ -1910,7 +1910,7 @@
           <w:noProof/>
           <w:lang w:val="en-US"/>
         </w:rPr>
-        <w:instrText xml:space="preserve"> PAGEREF _Toc87454649 \h </w:instrText>
+        <w:instrText xml:space="preserve"> PAGEREF _Toc87455485 \h </w:instrText>
       </w:r>
       <w:r>
         <w:rPr>
@@ -1994,7 +1994,7 @@
           <w:noProof/>
           <w:lang w:val="en-US"/>
         </w:rPr>
-        <w:instrText xml:space="preserve"> PAGEREF _Toc87454650 \h </w:instrText>
+        <w:instrText xml:space="preserve"> PAGEREF _Toc87455486 \h </w:instrText>
       </w:r>
       <w:r>
         <w:rPr>
@@ -2078,7 +2078,7 @@
           <w:noProof/>
           <w:lang w:val="en-US"/>
         </w:rPr>
-        <w:instrText xml:space="preserve"> PAGEREF _Toc87454651 \h </w:instrText>
+        <w:instrText xml:space="preserve"> PAGEREF _Toc87455487 \h </w:instrText>
       </w:r>
       <w:r>
         <w:rPr>
@@ -2163,7 +2163,7 @@
           <w:noProof/>
           <w:lang w:val="en-US"/>
         </w:rPr>
-        <w:instrText xml:space="preserve"> PAGEREF _Toc87454652 \h </w:instrText>
+        <w:instrText xml:space="preserve"> PAGEREF _Toc87455488 \h </w:instrText>
       </w:r>
       <w:r>
         <w:rPr>
@@ -2181,7 +2181,7 @@
           <w:noProof/>
           <w:lang w:val="en-US"/>
         </w:rPr>
-        <w:t>6</w:t>
+        <w:t>7</w:t>
       </w:r>
       <w:r>
         <w:rPr>
@@ -2243,7 +2243,7 @@
         <w:rPr>
           <w:noProof/>
         </w:rPr>
-        <w:instrText xml:space="preserve"> PAGEREF _Toc87454653 \h </w:instrText>
+        <w:instrText xml:space="preserve"> PAGEREF _Toc87455489 \h </w:instrText>
       </w:r>
       <w:r>
         <w:rPr>
@@ -2260,7 +2260,7 @@
         <w:rPr>
           <w:noProof/>
         </w:rPr>
-        <w:t>7</w:t>
+        <w:t>8</w:t>
       </w:r>
       <w:r>
         <w:rPr>
@@ -2306,7 +2306,7 @@
       <w:bookmarkStart w:id="5" w:name="_Toc522168322"/>
       <w:bookmarkStart w:id="6" w:name="_Toc522174211"/>
       <w:bookmarkStart w:id="7" w:name="_Toc86995815"/>
-      <w:bookmarkStart w:id="8" w:name="_Toc87454647"/>
+      <w:bookmarkStart w:id="8" w:name="_Toc87455483"/>
       <w:r>
         <w:rPr>
           <w:rFonts w:ascii="Calibri" w:hAnsi="Calibri" w:cs="Calibri"/>
@@ -2713,7 +2713,7 @@
       <w:bookmarkStart w:id="11" w:name="_Toc522168323"/>
       <w:bookmarkStart w:id="12" w:name="_Toc522174212"/>
       <w:bookmarkStart w:id="13" w:name="_Toc86995816"/>
-      <w:bookmarkStart w:id="14" w:name="_Toc87454648"/>
+      <w:bookmarkStart w:id="14" w:name="_Toc87455484"/>
       <w:proofErr w:type="spellStart"/>
       <w:r>
         <w:rPr>
@@ -3289,7 +3289,7 @@
       <w:bookmarkStart w:id="16" w:name="_Toc522168324"/>
       <w:bookmarkStart w:id="17" w:name="_Toc522174213"/>
       <w:bookmarkStart w:id="18" w:name="_Toc86995817"/>
-      <w:bookmarkStart w:id="19" w:name="_Toc87454649"/>
+      <w:bookmarkStart w:id="19" w:name="_Toc87455485"/>
       <w:bookmarkEnd w:id="15"/>
       <w:proofErr w:type="spellStart"/>
       <w:r>
@@ -3520,7 +3520,7 @@
       <w:bookmarkStart w:id="20" w:name="_Toc522168325"/>
       <w:bookmarkStart w:id="21" w:name="_Toc522174214"/>
       <w:bookmarkStart w:id="22" w:name="_Toc86995818"/>
-      <w:bookmarkStart w:id="23" w:name="_Toc87454650"/>
+      <w:bookmarkStart w:id="23" w:name="_Toc87455486"/>
       <w:r>
         <w:rPr>
           <w:rFonts w:ascii="Calibri" w:hAnsi="Calibri" w:cs="Calibri"/>
@@ -3592,7 +3592,7 @@
         </w:rPr>
       </w:pPr>
       <w:bookmarkStart w:id="24" w:name="_Toc86995819"/>
-      <w:bookmarkStart w:id="25" w:name="_Toc87454651"/>
+      <w:bookmarkStart w:id="25" w:name="_Toc87455487"/>
       <w:r>
         <w:rPr>
           <w:rFonts w:ascii="Calibri" w:hAnsi="Calibri" w:cs="Calibri"/>
@@ -3770,7 +3770,14 @@
                 <w:rFonts w:asciiTheme="minorHAnsi" w:hAnsiTheme="minorHAnsi" w:cstheme="minorHAnsi"/>
                 <w:lang w:val="en-US" w:eastAsia="en-US"/>
               </w:rPr>
-              <w:t xml:space="preserve">Customer is developing a CPU and wants to ensure support for TCP/IP and </w:t>
+              <w:t>User</w:t>
+            </w:r>
+            <w:r>
+              <w:rPr>
+                <w:rFonts w:asciiTheme="minorHAnsi" w:hAnsiTheme="minorHAnsi" w:cstheme="minorHAnsi"/>
+                <w:lang w:val="en-US" w:eastAsia="en-US"/>
+              </w:rPr>
+              <w:t xml:space="preserve"> is developing a CPU and wants to ensure support for TCP/IP and </w:t>
             </w:r>
             <w:proofErr w:type="spellStart"/>
             <w:r>
@@ -3983,6 +3990,266 @@
               <w:right w:val="nil"/>
             </w:tcBorders>
             <w:shd w:val="clear" w:color="auto" w:fill="auto"/>
+          </w:tcPr>
+          <w:p>
+            <w:pPr>
+              <w:textAlignment w:val="baseline"/>
+              <w:rPr>
+                <w:rFonts w:asciiTheme="minorHAnsi" w:hAnsiTheme="minorHAnsi" w:cstheme="minorHAnsi"/>
+                <w:b/>
+                <w:bCs/>
+                <w:color w:val="000000"/>
+                <w:lang w:val="en-US" w:eastAsia="en-US"/>
+              </w:rPr>
+            </w:pPr>
+            <w:r>
+              <w:rPr>
+                <w:rFonts w:asciiTheme="minorHAnsi" w:hAnsiTheme="minorHAnsi" w:cstheme="minorHAnsi"/>
+                <w:b/>
+                <w:bCs/>
+                <w:color w:val="000000"/>
+                <w:lang w:val="en-US" w:eastAsia="en-US"/>
+              </w:rPr>
+              <w:t>Primary Course</w:t>
+            </w:r>
+          </w:p>
+        </w:tc>
+        <w:tc>
+          <w:tcPr>
+            <w:tcW w:w="5055" w:type="dxa"/>
+            <w:tcBorders>
+              <w:top w:val="single" w:sz="6" w:space="0" w:color="000000" w:themeColor="text1"/>
+              <w:left w:val="single" w:sz="6" w:space="0" w:color="000000" w:themeColor="text1"/>
+              <w:bottom w:val="single" w:sz="6" w:space="0" w:color="000000" w:themeColor="text1"/>
+              <w:right w:val="single" w:sz="6" w:space="0" w:color="000000" w:themeColor="text1"/>
+            </w:tcBorders>
+            <w:shd w:val="clear" w:color="auto" w:fill="auto"/>
+          </w:tcPr>
+          <w:p>
+            <w:pPr>
+              <w:pStyle w:val="Listenabsatz"/>
+              <w:numPr>
+                <w:ilvl w:val="0"/>
+                <w:numId w:val="47"/>
+              </w:numPr>
+              <w:textAlignment w:val="baseline"/>
+              <w:rPr>
+                <w:rFonts w:asciiTheme="minorHAnsi" w:hAnsiTheme="minorHAnsi" w:cstheme="minorHAnsi"/>
+                <w:lang w:val="en-US" w:eastAsia="en-US"/>
+              </w:rPr>
+            </w:pPr>
+            <w:r>
+              <w:rPr>
+                <w:rFonts w:asciiTheme="minorHAnsi" w:hAnsiTheme="minorHAnsi" w:cstheme="minorHAnsi"/>
+                <w:lang w:val="en-US" w:eastAsia="en-US"/>
+              </w:rPr>
+              <w:t>T</w:t>
+            </w:r>
+            <w:r>
+              <w:rPr>
+                <w:rFonts w:asciiTheme="minorHAnsi" w:hAnsiTheme="minorHAnsi" w:cstheme="minorHAnsi"/>
+                <w:lang w:val="en-US" w:eastAsia="en-US"/>
+              </w:rPr>
+              <w:t xml:space="preserve">he user enters the </w:t>
+            </w:r>
+            <w:proofErr w:type="spellStart"/>
+            <w:r>
+              <w:rPr>
+                <w:rFonts w:asciiTheme="minorHAnsi" w:hAnsiTheme="minorHAnsi" w:cstheme="minorHAnsi"/>
+                <w:lang w:val="en-US" w:eastAsia="en-US"/>
+              </w:rPr>
+              <w:t>lwIP</w:t>
+            </w:r>
+            <w:proofErr w:type="spellEnd"/>
+            <w:r>
+              <w:rPr>
+                <w:rFonts w:asciiTheme="minorHAnsi" w:hAnsiTheme="minorHAnsi" w:cstheme="minorHAnsi"/>
+                <w:lang w:val="en-US" w:eastAsia="en-US"/>
+              </w:rPr>
+              <w:t xml:space="preserve"> homepage, which is hosted on </w:t>
+            </w:r>
+            <w:proofErr w:type="spellStart"/>
+            <w:proofErr w:type="gramStart"/>
+            <w:r>
+              <w:rPr>
+                <w:rFonts w:asciiTheme="minorHAnsi" w:hAnsiTheme="minorHAnsi" w:cstheme="minorHAnsi"/>
+                <w:lang w:val="en-US" w:eastAsia="en-US"/>
+              </w:rPr>
+              <w:t>savannah.nongnu</w:t>
+            </w:r>
+            <w:proofErr w:type="spellEnd"/>
+            <w:proofErr w:type="gramEnd"/>
+            <w:r>
+              <w:rPr>
+                <w:rFonts w:asciiTheme="minorHAnsi" w:hAnsiTheme="minorHAnsi" w:cstheme="minorHAnsi"/>
+                <w:lang w:val="en-US" w:eastAsia="en-US"/>
+              </w:rPr>
+              <w:t>.</w:t>
+            </w:r>
+          </w:p>
+          <w:p>
+            <w:pPr>
+              <w:pStyle w:val="Listenabsatz"/>
+              <w:numPr>
+                <w:ilvl w:val="0"/>
+                <w:numId w:val="47"/>
+              </w:numPr>
+              <w:textAlignment w:val="baseline"/>
+              <w:rPr>
+                <w:rFonts w:asciiTheme="minorHAnsi" w:hAnsiTheme="minorHAnsi" w:cstheme="minorHAnsi"/>
+                <w:lang w:val="en-US" w:eastAsia="en-US"/>
+              </w:rPr>
+            </w:pPr>
+            <w:r>
+              <w:rPr>
+                <w:rFonts w:asciiTheme="minorHAnsi" w:hAnsiTheme="minorHAnsi" w:cstheme="minorHAnsi"/>
+                <w:lang w:val="en-US" w:eastAsia="en-US"/>
+              </w:rPr>
+              <w:t>T</w:t>
+            </w:r>
+            <w:r>
+              <w:rPr>
+                <w:rFonts w:asciiTheme="minorHAnsi" w:hAnsiTheme="minorHAnsi" w:cstheme="minorHAnsi"/>
+                <w:lang w:val="en-US" w:eastAsia="en-US"/>
+              </w:rPr>
+              <w:t xml:space="preserve">he user navigates to the releases of </w:t>
+            </w:r>
+            <w:proofErr w:type="spellStart"/>
+            <w:r>
+              <w:rPr>
+                <w:rFonts w:asciiTheme="minorHAnsi" w:hAnsiTheme="minorHAnsi" w:cstheme="minorHAnsi"/>
+                <w:lang w:val="en-US" w:eastAsia="en-US"/>
+              </w:rPr>
+              <w:t>lwIP</w:t>
+            </w:r>
+            <w:proofErr w:type="spellEnd"/>
+            <w:r>
+              <w:rPr>
+                <w:rFonts w:asciiTheme="minorHAnsi" w:hAnsiTheme="minorHAnsi" w:cstheme="minorHAnsi"/>
+                <w:lang w:val="en-US" w:eastAsia="en-US"/>
+              </w:rPr>
+              <w:t xml:space="preserve"> and downloads the one that suits him. 3. the user can successfully install </w:t>
+            </w:r>
+            <w:proofErr w:type="spellStart"/>
+            <w:r>
+              <w:rPr>
+                <w:rFonts w:asciiTheme="minorHAnsi" w:hAnsiTheme="minorHAnsi" w:cstheme="minorHAnsi"/>
+                <w:lang w:val="en-US" w:eastAsia="en-US"/>
+              </w:rPr>
+              <w:t>lwIP</w:t>
+            </w:r>
+            <w:proofErr w:type="spellEnd"/>
+            <w:r>
+              <w:rPr>
+                <w:rFonts w:asciiTheme="minorHAnsi" w:hAnsiTheme="minorHAnsi" w:cstheme="minorHAnsi"/>
+                <w:lang w:val="en-US" w:eastAsia="en-US"/>
+              </w:rPr>
+              <w:t xml:space="preserve"> with the information given in the installation folder.</w:t>
+            </w:r>
+          </w:p>
+          <w:p>
+            <w:pPr>
+              <w:pStyle w:val="Listenabsatz"/>
+              <w:numPr>
+                <w:ilvl w:val="0"/>
+                <w:numId w:val="47"/>
+              </w:numPr>
+              <w:textAlignment w:val="baseline"/>
+              <w:rPr>
+                <w:rFonts w:asciiTheme="minorHAnsi" w:hAnsiTheme="minorHAnsi" w:cstheme="minorHAnsi"/>
+                <w:lang w:val="en-US" w:eastAsia="en-US"/>
+              </w:rPr>
+            </w:pPr>
+            <w:r>
+              <w:rPr>
+                <w:rFonts w:asciiTheme="minorHAnsi" w:hAnsiTheme="minorHAnsi" w:cstheme="minorHAnsi"/>
+                <w:lang w:val="en-US" w:eastAsia="en-US"/>
+              </w:rPr>
+              <w:t>T</w:t>
+            </w:r>
+            <w:r>
+              <w:rPr>
+                <w:rFonts w:asciiTheme="minorHAnsi" w:hAnsiTheme="minorHAnsi" w:cstheme="minorHAnsi"/>
+                <w:lang w:val="en-US" w:eastAsia="en-US"/>
+              </w:rPr>
+              <w:t xml:space="preserve">he user can successfully install </w:t>
+            </w:r>
+            <w:proofErr w:type="spellStart"/>
+            <w:r>
+              <w:rPr>
+                <w:rFonts w:asciiTheme="minorHAnsi" w:hAnsiTheme="minorHAnsi" w:cstheme="minorHAnsi"/>
+                <w:lang w:val="en-US" w:eastAsia="en-US"/>
+              </w:rPr>
+              <w:t>lwIP</w:t>
+            </w:r>
+            <w:proofErr w:type="spellEnd"/>
+            <w:r>
+              <w:rPr>
+                <w:rFonts w:asciiTheme="minorHAnsi" w:hAnsiTheme="minorHAnsi" w:cstheme="minorHAnsi"/>
+                <w:lang w:val="en-US" w:eastAsia="en-US"/>
+              </w:rPr>
+              <w:t xml:space="preserve"> with the information given in the installation folder.</w:t>
+            </w:r>
+            <w:r>
+              <w:rPr>
+                <w:rFonts w:asciiTheme="minorHAnsi" w:hAnsiTheme="minorHAnsi" w:cstheme="minorHAnsi"/>
+                <w:lang w:val="en-US" w:eastAsia="en-US"/>
+              </w:rPr>
+              <w:t xml:space="preserve"> </w:t>
+            </w:r>
+            <w:r>
+              <w:rPr>
+                <w:rFonts w:asciiTheme="minorHAnsi" w:hAnsiTheme="minorHAnsi" w:cstheme="minorHAnsi"/>
+                <w:lang w:val="en-US" w:eastAsia="en-US"/>
+              </w:rPr>
+              <w:t xml:space="preserve">The </w:t>
+            </w:r>
+            <w:proofErr w:type="spellStart"/>
+            <w:r>
+              <w:rPr>
+                <w:rFonts w:asciiTheme="minorHAnsi" w:hAnsiTheme="minorHAnsi" w:cstheme="minorHAnsi"/>
+                <w:lang w:val="en-US" w:eastAsia="en-US"/>
+              </w:rPr>
+              <w:t>lwIP</w:t>
+            </w:r>
+            <w:proofErr w:type="spellEnd"/>
+            <w:r>
+              <w:rPr>
+                <w:rFonts w:asciiTheme="minorHAnsi" w:hAnsiTheme="minorHAnsi" w:cstheme="minorHAnsi"/>
+                <w:lang w:val="en-US" w:eastAsia="en-US"/>
+              </w:rPr>
+              <w:t xml:space="preserve"> installation also contains the code needed to use </w:t>
+            </w:r>
+            <w:proofErr w:type="spellStart"/>
+            <w:r>
+              <w:rPr>
+                <w:rFonts w:asciiTheme="minorHAnsi" w:hAnsiTheme="minorHAnsi" w:cstheme="minorHAnsi"/>
+                <w:lang w:val="en-US" w:eastAsia="en-US"/>
+              </w:rPr>
+              <w:t>websockets</w:t>
+            </w:r>
+            <w:proofErr w:type="spellEnd"/>
+            <w:r>
+              <w:rPr>
+                <w:rFonts w:asciiTheme="minorHAnsi" w:hAnsiTheme="minorHAnsi" w:cstheme="minorHAnsi"/>
+                <w:lang w:val="en-US" w:eastAsia="en-US"/>
+              </w:rPr>
+              <w:t>.</w:t>
+            </w:r>
+          </w:p>
+        </w:tc>
+      </w:tr>
+      <w:tr>
+        <w:tc>
+          <w:tcPr>
+            <w:tcW w:w="3015" w:type="dxa"/>
+            <w:tcBorders>
+              <w:top w:val="single" w:sz="6" w:space="0" w:color="000000" w:themeColor="text1"/>
+              <w:left w:val="single" w:sz="6" w:space="0" w:color="000000" w:themeColor="text1"/>
+              <w:bottom w:val="single" w:sz="6" w:space="0" w:color="000000" w:themeColor="text1"/>
+              <w:right w:val="nil"/>
+            </w:tcBorders>
+            <w:shd w:val="clear" w:color="auto" w:fill="auto"/>
             <w:hideMark/>
           </w:tcPr>
           <w:p>
@@ -4083,7 +4350,39 @@
                 <w:color w:val="000000" w:themeColor="text1"/>
                 <w:lang w:val="en-US" w:eastAsia="en-US"/>
               </w:rPr>
-              <w:t>Involved users:</w:t>
+              <w:t xml:space="preserve">Involved </w:t>
+            </w:r>
+            <w:proofErr w:type="spellStart"/>
+            <w:r>
+              <w:rPr>
+                <w:rFonts w:asciiTheme="minorHAnsi" w:hAnsiTheme="minorHAnsi" w:cstheme="minorBidi"/>
+                <w:b/>
+                <w:bCs/>
+                <w:color w:val="000000" w:themeColor="text1"/>
+                <w:lang w:val="en-US" w:eastAsia="en-US"/>
+              </w:rPr>
+              <w:t>U</w:t>
+            </w:r>
+            <w:r>
+              <w:rPr>
+                <w:rFonts w:asciiTheme="minorHAnsi" w:hAnsiTheme="minorHAnsi" w:cstheme="minorBidi"/>
+                <w:b/>
+                <w:bCs/>
+                <w:color w:val="000000" w:themeColor="text1"/>
+                <w:lang w:val="en-US" w:eastAsia="en-US"/>
+              </w:rPr>
+              <w:t>ers</w:t>
+            </w:r>
+            <w:proofErr w:type="spellEnd"/>
+            <w:r>
+              <w:rPr>
+                <w:rFonts w:asciiTheme="minorHAnsi" w:hAnsiTheme="minorHAnsi" w:cstheme="minorBidi"/>
+                <w:b/>
+                <w:bCs/>
+                <w:color w:val="000000" w:themeColor="text1"/>
+                <w:lang w:val="en-US" w:eastAsia="en-US"/>
+              </w:rPr>
+              <w:t>:</w:t>
             </w:r>
           </w:p>
         </w:tc>
@@ -4416,7 +4715,14 @@
                 <w:rFonts w:asciiTheme="minorHAnsi" w:hAnsiTheme="minorHAnsi" w:cstheme="minorHAnsi"/>
                 <w:lang w:val="en-US" w:eastAsia="en-US"/>
               </w:rPr>
-              <w:t>Customer works with microcontrollers (</w:t>
+              <w:t>User</w:t>
+            </w:r>
+            <w:r>
+              <w:rPr>
+                <w:rFonts w:asciiTheme="minorHAnsi" w:hAnsiTheme="minorHAnsi" w:cstheme="minorHAnsi"/>
+                <w:lang w:val="en-US" w:eastAsia="en-US"/>
+              </w:rPr>
+              <w:t xml:space="preserve"> works with microcontrollers (</w:t>
             </w:r>
             <w:proofErr w:type="gramStart"/>
             <w:r>
@@ -4629,6 +4935,244 @@
               <w:right w:val="nil"/>
             </w:tcBorders>
             <w:shd w:val="clear" w:color="auto" w:fill="auto"/>
+          </w:tcPr>
+          <w:p>
+            <w:pPr>
+              <w:textAlignment w:val="baseline"/>
+              <w:rPr>
+                <w:rFonts w:asciiTheme="minorHAnsi" w:hAnsiTheme="minorHAnsi" w:cstheme="minorHAnsi"/>
+                <w:b/>
+                <w:bCs/>
+                <w:color w:val="000000"/>
+                <w:lang w:val="en-US" w:eastAsia="en-US"/>
+              </w:rPr>
+            </w:pPr>
+            <w:r>
+              <w:rPr>
+                <w:rFonts w:asciiTheme="minorHAnsi" w:hAnsiTheme="minorHAnsi" w:cstheme="minorHAnsi"/>
+                <w:b/>
+                <w:bCs/>
+                <w:color w:val="000000"/>
+                <w:lang w:val="en-US" w:eastAsia="en-US"/>
+              </w:rPr>
+              <w:t>Primary Course:</w:t>
+            </w:r>
+          </w:p>
+        </w:tc>
+        <w:tc>
+          <w:tcPr>
+            <w:tcW w:w="5055" w:type="dxa"/>
+            <w:tcBorders>
+              <w:top w:val="single" w:sz="6" w:space="0" w:color="000000" w:themeColor="text1"/>
+              <w:left w:val="single" w:sz="6" w:space="0" w:color="000000" w:themeColor="text1"/>
+              <w:bottom w:val="single" w:sz="6" w:space="0" w:color="000000" w:themeColor="text1"/>
+              <w:right w:val="single" w:sz="6" w:space="0" w:color="000000" w:themeColor="text1"/>
+            </w:tcBorders>
+            <w:shd w:val="clear" w:color="auto" w:fill="auto"/>
+          </w:tcPr>
+          <w:p>
+            <w:pPr>
+              <w:pStyle w:val="Listenabsatz"/>
+              <w:numPr>
+                <w:ilvl w:val="0"/>
+                <w:numId w:val="48"/>
+              </w:numPr>
+              <w:textAlignment w:val="baseline"/>
+              <w:rPr>
+                <w:rFonts w:asciiTheme="minorHAnsi" w:hAnsiTheme="minorHAnsi" w:cstheme="minorHAnsi"/>
+                <w:lang w:val="en-US" w:eastAsia="en-US"/>
+              </w:rPr>
+            </w:pPr>
+            <w:r>
+              <w:rPr>
+                <w:rFonts w:asciiTheme="minorHAnsi" w:hAnsiTheme="minorHAnsi" w:cstheme="minorHAnsi"/>
+                <w:lang w:val="en-US" w:eastAsia="en-US"/>
+              </w:rPr>
+              <w:t>T</w:t>
+            </w:r>
+            <w:r>
+              <w:rPr>
+                <w:rFonts w:asciiTheme="minorHAnsi" w:hAnsiTheme="minorHAnsi" w:cstheme="minorHAnsi"/>
+                <w:lang w:val="en-US" w:eastAsia="en-US"/>
+              </w:rPr>
+              <w:t xml:space="preserve">he user enters the </w:t>
+            </w:r>
+            <w:proofErr w:type="spellStart"/>
+            <w:r>
+              <w:rPr>
+                <w:rFonts w:asciiTheme="minorHAnsi" w:hAnsiTheme="minorHAnsi" w:cstheme="minorHAnsi"/>
+                <w:lang w:val="en-US" w:eastAsia="en-US"/>
+              </w:rPr>
+              <w:t>lwIP</w:t>
+            </w:r>
+            <w:proofErr w:type="spellEnd"/>
+            <w:r>
+              <w:rPr>
+                <w:rFonts w:asciiTheme="minorHAnsi" w:hAnsiTheme="minorHAnsi" w:cstheme="minorHAnsi"/>
+                <w:lang w:val="en-US" w:eastAsia="en-US"/>
+              </w:rPr>
+              <w:t xml:space="preserve"> homepage, which is hosted on </w:t>
+            </w:r>
+            <w:proofErr w:type="spellStart"/>
+            <w:proofErr w:type="gramStart"/>
+            <w:r>
+              <w:rPr>
+                <w:rFonts w:asciiTheme="minorHAnsi" w:hAnsiTheme="minorHAnsi" w:cstheme="minorHAnsi"/>
+                <w:lang w:val="en-US" w:eastAsia="en-US"/>
+              </w:rPr>
+              <w:t>savannah.nongnu</w:t>
+            </w:r>
+            <w:proofErr w:type="spellEnd"/>
+            <w:proofErr w:type="gramEnd"/>
+            <w:r>
+              <w:rPr>
+                <w:rFonts w:asciiTheme="minorHAnsi" w:hAnsiTheme="minorHAnsi" w:cstheme="minorHAnsi"/>
+                <w:lang w:val="en-US" w:eastAsia="en-US"/>
+              </w:rPr>
+              <w:t>.</w:t>
+            </w:r>
+          </w:p>
+          <w:p>
+            <w:pPr>
+              <w:pStyle w:val="Listenabsatz"/>
+              <w:numPr>
+                <w:ilvl w:val="0"/>
+                <w:numId w:val="48"/>
+              </w:numPr>
+              <w:textAlignment w:val="baseline"/>
+              <w:rPr>
+                <w:rFonts w:asciiTheme="minorHAnsi" w:hAnsiTheme="minorHAnsi" w:cstheme="minorHAnsi"/>
+                <w:lang w:val="en-US" w:eastAsia="en-US"/>
+              </w:rPr>
+            </w:pPr>
+            <w:r>
+              <w:rPr>
+                <w:rFonts w:asciiTheme="minorHAnsi" w:hAnsiTheme="minorHAnsi" w:cstheme="minorHAnsi"/>
+                <w:lang w:val="en-US" w:eastAsia="en-US"/>
+              </w:rPr>
+              <w:t>T</w:t>
+            </w:r>
+            <w:r>
+              <w:rPr>
+                <w:rFonts w:asciiTheme="minorHAnsi" w:hAnsiTheme="minorHAnsi" w:cstheme="minorHAnsi"/>
+                <w:lang w:val="en-US" w:eastAsia="en-US"/>
+              </w:rPr>
+              <w:t xml:space="preserve">he user navigates to the releases of </w:t>
+            </w:r>
+            <w:proofErr w:type="spellStart"/>
+            <w:r>
+              <w:rPr>
+                <w:rFonts w:asciiTheme="minorHAnsi" w:hAnsiTheme="minorHAnsi" w:cstheme="minorHAnsi"/>
+                <w:lang w:val="en-US" w:eastAsia="en-US"/>
+              </w:rPr>
+              <w:t>lwIP</w:t>
+            </w:r>
+            <w:proofErr w:type="spellEnd"/>
+            <w:r>
+              <w:rPr>
+                <w:rFonts w:asciiTheme="minorHAnsi" w:hAnsiTheme="minorHAnsi" w:cstheme="minorHAnsi"/>
+                <w:lang w:val="en-US" w:eastAsia="en-US"/>
+              </w:rPr>
+              <w:t xml:space="preserve"> and downloads the one that suits him.</w:t>
+            </w:r>
+          </w:p>
+          <w:p>
+            <w:pPr>
+              <w:pStyle w:val="Listenabsatz"/>
+              <w:numPr>
+                <w:ilvl w:val="0"/>
+                <w:numId w:val="48"/>
+              </w:numPr>
+              <w:textAlignment w:val="baseline"/>
+              <w:rPr>
+                <w:rFonts w:asciiTheme="minorHAnsi" w:hAnsiTheme="minorHAnsi" w:cstheme="minorHAnsi"/>
+                <w:lang w:val="en-US" w:eastAsia="en-US"/>
+              </w:rPr>
+            </w:pPr>
+            <w:r>
+              <w:rPr>
+                <w:rFonts w:asciiTheme="minorHAnsi" w:hAnsiTheme="minorHAnsi" w:cstheme="minorHAnsi"/>
+                <w:lang w:val="en-US" w:eastAsia="en-US"/>
+              </w:rPr>
+              <w:lastRenderedPageBreak/>
+              <w:t xml:space="preserve">The user can successfully install </w:t>
+            </w:r>
+            <w:proofErr w:type="spellStart"/>
+            <w:r>
+              <w:rPr>
+                <w:rFonts w:asciiTheme="minorHAnsi" w:hAnsiTheme="minorHAnsi" w:cstheme="minorHAnsi"/>
+                <w:lang w:val="en-US" w:eastAsia="en-US"/>
+              </w:rPr>
+              <w:t>lwIP</w:t>
+            </w:r>
+            <w:proofErr w:type="spellEnd"/>
+            <w:r>
+              <w:rPr>
+                <w:rFonts w:asciiTheme="minorHAnsi" w:hAnsiTheme="minorHAnsi" w:cstheme="minorHAnsi"/>
+                <w:lang w:val="en-US" w:eastAsia="en-US"/>
+              </w:rPr>
+              <w:t xml:space="preserve"> with the information given in the installation folder.</w:t>
+            </w:r>
+            <w:r>
+              <w:rPr>
+                <w:rFonts w:asciiTheme="minorHAnsi" w:hAnsiTheme="minorHAnsi" w:cstheme="minorHAnsi"/>
+                <w:lang w:val="en-US" w:eastAsia="en-US"/>
+              </w:rPr>
+              <w:t xml:space="preserve"> </w:t>
+            </w:r>
+            <w:r>
+              <w:rPr>
+                <w:rFonts w:asciiTheme="minorHAnsi" w:hAnsiTheme="minorHAnsi" w:cstheme="minorHAnsi"/>
+                <w:lang w:val="en-US" w:eastAsia="en-US"/>
+              </w:rPr>
+              <w:t xml:space="preserve">The </w:t>
+            </w:r>
+            <w:proofErr w:type="spellStart"/>
+            <w:r>
+              <w:rPr>
+                <w:rFonts w:asciiTheme="minorHAnsi" w:hAnsiTheme="minorHAnsi" w:cstheme="minorHAnsi"/>
+                <w:lang w:val="en-US" w:eastAsia="en-US"/>
+              </w:rPr>
+              <w:t>lwIP</w:t>
+            </w:r>
+            <w:proofErr w:type="spellEnd"/>
+            <w:r>
+              <w:rPr>
+                <w:rFonts w:asciiTheme="minorHAnsi" w:hAnsiTheme="minorHAnsi" w:cstheme="minorHAnsi"/>
+                <w:lang w:val="en-US" w:eastAsia="en-US"/>
+              </w:rPr>
+              <w:t xml:space="preserve"> installation also contains the code needed to use </w:t>
+            </w:r>
+            <w:proofErr w:type="spellStart"/>
+            <w:r>
+              <w:rPr>
+                <w:rFonts w:asciiTheme="minorHAnsi" w:hAnsiTheme="minorHAnsi" w:cstheme="minorHAnsi"/>
+                <w:lang w:val="en-US" w:eastAsia="en-US"/>
+              </w:rPr>
+              <w:t>websockets</w:t>
+            </w:r>
+            <w:proofErr w:type="spellEnd"/>
+            <w:r>
+              <w:rPr>
+                <w:rFonts w:asciiTheme="minorHAnsi" w:hAnsiTheme="minorHAnsi" w:cstheme="minorHAnsi"/>
+                <w:lang w:val="en-US" w:eastAsia="en-US"/>
+              </w:rPr>
+              <w:t>.</w:t>
+            </w:r>
+          </w:p>
+        </w:tc>
+      </w:tr>
+      <w:tr>
+        <w:tc>
+          <w:tcPr>
+            <w:tcW w:w="3015" w:type="dxa"/>
+            <w:tcBorders>
+              <w:top w:val="single" w:sz="6" w:space="0" w:color="000000" w:themeColor="text1"/>
+              <w:left w:val="single" w:sz="6" w:space="0" w:color="000000" w:themeColor="text1"/>
+              <w:bottom w:val="single" w:sz="6" w:space="0" w:color="000000" w:themeColor="text1"/>
+              <w:right w:val="nil"/>
+            </w:tcBorders>
+            <w:shd w:val="clear" w:color="auto" w:fill="auto"/>
             <w:hideMark/>
           </w:tcPr>
           <w:p>
@@ -4647,6 +5191,7 @@
                 <w:color w:val="000000"/>
                 <w:lang w:val="en-US" w:eastAsia="en-US"/>
               </w:rPr>
+              <w:lastRenderedPageBreak/>
               <w:t>Postcondition on success:</w:t>
             </w:r>
             <w:r>
@@ -4726,7 +5271,27 @@
                 <w:color w:val="000000" w:themeColor="text1"/>
                 <w:lang w:val="en-US" w:eastAsia="en-US"/>
               </w:rPr>
-              <w:t>Involved users</w:t>
+              <w:t xml:space="preserve">Involved </w:t>
+            </w:r>
+            <w:r>
+              <w:rPr>
+                <w:rFonts w:asciiTheme="minorHAnsi" w:hAnsiTheme="minorHAnsi" w:cstheme="minorBidi"/>
+                <w:b/>
+                <w:bCs/>
+                <w:color w:val="000000" w:themeColor="text1"/>
+                <w:lang w:val="en-US" w:eastAsia="en-US"/>
+              </w:rPr>
+              <w:t>U</w:t>
+            </w:r>
+            <w:r>
+              <w:rPr>
+                <w:rFonts w:asciiTheme="minorHAnsi" w:hAnsiTheme="minorHAnsi" w:cstheme="minorBidi"/>
+                <w:b/>
+                <w:bCs/>
+                <w:color w:val="000000" w:themeColor="text1"/>
+                <w:lang w:val="en-US" w:eastAsia="en-US"/>
+              </w:rPr>
+              <w:t>sers</w:t>
             </w:r>
             <w:r>
               <w:rPr>
@@ -4844,7 +5409,21 @@
                 <w:rFonts w:asciiTheme="minorHAnsi" w:hAnsiTheme="minorHAnsi" w:cstheme="minorHAnsi"/>
                 <w:lang w:val="en-US" w:eastAsia="en-US"/>
               </w:rPr>
-              <w:t xml:space="preserve">The developer gets the order to extend the functionality of an embedded system with TCP/IP and </w:t>
+              <w:t xml:space="preserve">The developer </w:t>
+            </w:r>
+            <w:r>
+              <w:rPr>
+                <w:rFonts w:asciiTheme="minorHAnsi" w:hAnsiTheme="minorHAnsi" w:cstheme="minorHAnsi"/>
+                <w:lang w:val="en-US" w:eastAsia="en-US"/>
+              </w:rPr>
+              <w:t>wants</w:t>
+            </w:r>
+            <w:r>
+              <w:rPr>
+                <w:rFonts w:asciiTheme="minorHAnsi" w:hAnsiTheme="minorHAnsi" w:cstheme="minorHAnsi"/>
+                <w:lang w:val="en-US" w:eastAsia="en-US"/>
+              </w:rPr>
+              <w:t xml:space="preserve"> to extend the functionality of an embedded system with TCP/IP and </w:t>
             </w:r>
             <w:proofErr w:type="spellStart"/>
             <w:r>
@@ -4930,7 +5509,7 @@
       <w:bookmarkStart w:id="30" w:name="_Toc522168335"/>
       <w:bookmarkStart w:id="31" w:name="_Toc522174224"/>
       <w:bookmarkStart w:id="32" w:name="_Toc86995820"/>
-      <w:bookmarkStart w:id="33" w:name="_Toc87454652"/>
+      <w:bookmarkStart w:id="33" w:name="_Toc87455488"/>
       <w:r>
         <w:rPr>
           <w:rFonts w:ascii="Calibri" w:hAnsi="Calibri" w:cs="Calibri"/>
@@ -5043,7 +5622,7 @@
       <w:bookmarkStart w:id="36" w:name="_Toc522168340"/>
       <w:bookmarkStart w:id="37" w:name="_Toc522174228"/>
       <w:bookmarkStart w:id="38" w:name="_Toc86995822"/>
-      <w:bookmarkStart w:id="39" w:name="_Toc87454653"/>
+      <w:bookmarkStart w:id="39" w:name="_Toc87455489"/>
       <w:r>
         <w:rPr>
           <w:rFonts w:ascii="Calibri" w:hAnsi="Calibri" w:cs="Calibri"/>
@@ -5647,6 +6226,92 @@
 <file path=word/numbering.xml><?xml version="1.0" encoding="utf-8"?>
 <w:numbering xmlns:wpc="http://schemas.microsoft.com/office/word/2010/wordprocessingCanvas" xmlns:cx="http://schemas.microsoft.com/office/drawing/2014/chartex" xmlns:cx1="http://schemas.microsoft.com/office/drawing/2015/9/8/chartex" xmlns:cx2="http://schemas.microsoft.com/office/drawing/2015/10/21/chartex" xmlns:cx3="http://schemas.microsoft.com/office/drawing/2016/5/9/chartex" xmlns:cx4="http://schemas.microsoft.com/office/drawing/2016/5/10/chartex" xmlns:cx5="http://schemas.microsoft.com/office/drawing/2016/5/11/chartex" xmlns:cx6="http://schemas.microsoft.com/office/drawing/2016/5/12/chartex" xmlns:cx7="http://schemas.microsoft.com/office/drawing/2016/5/13/chartex" xmlns:cx8="http://schemas.microsoft.com/office/drawing/2016/5/14/chartex" xmlns:mc="http://schemas.openxmlformats.org/markup-compatibility/2006" xmlns:aink="http://schemas.microsoft.com/office/drawing/2016/ink" xmlns:am3d="http://schemas.microsoft.com/office/drawing/2017/model3d" xmlns:o="urn:schemas-microsoft-com:office:office" xmlns:r="http://schemas.openxmlformats.org/officeDocument/2006/relationships" xmlns:m="http://schemas.openxmlformats.org/officeDocument/2006/math" xmlns:v="urn:schemas-microsoft-com:vml" xmlns:wp14="http://schemas.microsoft.com/office/word/2010/wordprocessingDrawing" xmlns:wp="http://schemas.openxmlformats.org/drawingml/2006/wordprocessingDrawing" xmlns:w10="urn:schemas-microsoft-com:office:word" xmlns:w="http://schemas.openxmlformats.org/wordprocessingml/2006/main" xmlns:w14="http://schemas.microsoft.com/office/word/2010/wordml" xmlns:w15="http://schemas.microsoft.com/office/word/2012/wordml" xmlns:w16cex="http://schemas.microsoft.com/office/word/2018/wordml/cex" xmlns:w16cid="http://schemas.microsoft.com/office/word/2016/wordml/cid" xmlns:w16="http://schemas.microsoft.com/office/word/2018/wordml" xmlns:w16sdtdh="http://schemas.microsoft.com/office/word/2020/wordml/sdtdatahash" xmlns:w16se="http://schemas.microsoft.com/office/word/2015/wordml/symex" xmlns:wpg="http://schemas.microsoft.com/office/word/2010/wordprocessingGroup" xmlns:wpi="http://schemas.microsoft.com/office/word/2010/wordprocessingInk" xmlns:wne="http://schemas.microsoft.com/office/word/2006/wordml" xmlns:wps="http://schemas.microsoft.com/office/word/2010/wordprocessingShape" mc:Ignorable="w14 w15 w16se w16cid w16 w16cex w16sdtdh wp14">
   <w:abstractNum w:abstractNumId="0" w15:restartNumberingAfterBreak="0">
+    <w:nsid w:val="072B2401"/>
+    <w:multiLevelType w:val="hybridMultilevel"/>
+    <w:tmpl w:val="CE040D6E"/>
+    <w:lvl w:ilvl="0" w:tplc="0409000F">
+      <w:start w:val="1"/>
+      <w:numFmt w:val="decimal"/>
+      <w:lvlText w:val="%1."/>
+      <w:lvlJc w:val="left"/>
+      <w:pPr>
+        <w:ind w:left="720" w:hanging="360"/>
+      </w:pPr>
+    </w:lvl>
+    <w:lvl w:ilvl="1" w:tplc="04090019" w:tentative="1">
+      <w:start w:val="1"/>
+      <w:numFmt w:val="lowerLetter"/>
+      <w:lvlText w:val="%2."/>
+      <w:lvlJc w:val="left"/>
+      <w:pPr>
+        <w:ind w:left="1440" w:hanging="360"/>
+      </w:pPr>
+    </w:lvl>
+    <w:lvl w:ilvl="2" w:tplc="0409001B" w:tentative="1">
+      <w:start w:val="1"/>
+      <w:numFmt w:val="lowerRoman"/>
+      <w:lvlText w:val="%3."/>
+      <w:lvlJc w:val="right"/>
+      <w:pPr>
+        <w:ind w:left="2160" w:hanging="180"/>
+      </w:pPr>
+    </w:lvl>
+    <w:lvl w:ilvl="3" w:tplc="0409000F" w:tentative="1">
+      <w:start w:val="1"/>
+      <w:numFmt w:val="decimal"/>
+      <w:lvlText w:val="%4."/>
+      <w:lvlJc w:val="left"/>
+      <w:pPr>
+        <w:ind w:left="2880" w:hanging="360"/>
+      </w:pPr>
+    </w:lvl>
+    <w:lvl w:ilvl="4" w:tplc="04090019" w:tentative="1">
+      <w:start w:val="1"/>
+      <w:numFmt w:val="lowerLetter"/>
+      <w:lvlText w:val="%5."/>
+      <w:lvlJc w:val="left"/>
+      <w:pPr>
+        <w:ind w:left="3600" w:hanging="360"/>
+      </w:pPr>
+    </w:lvl>
+    <w:lvl w:ilvl="5" w:tplc="0409001B" w:tentative="1">
+      <w:start w:val="1"/>
+      <w:numFmt w:val="lowerRoman"/>
+      <w:lvlText w:val="%6."/>
+      <w:lvlJc w:val="right"/>
+      <w:pPr>
+        <w:ind w:left="4320" w:hanging="180"/>
+      </w:pPr>
+    </w:lvl>
+    <w:lvl w:ilvl="6" w:tplc="0409000F" w:tentative="1">
+      <w:start w:val="1"/>
+      <w:numFmt w:val="decimal"/>
+      <w:lvlText w:val="%7."/>
+      <w:lvlJc w:val="left"/>
+      <w:pPr>
+        <w:ind w:left="5040" w:hanging="360"/>
+      </w:pPr>
+    </w:lvl>
+    <w:lvl w:ilvl="7" w:tplc="04090019" w:tentative="1">
+      <w:start w:val="1"/>
+      <w:numFmt w:val="lowerLetter"/>
+      <w:lvlText w:val="%8."/>
+      <w:lvlJc w:val="left"/>
+      <w:pPr>
+        <w:ind w:left="5760" w:hanging="360"/>
+      </w:pPr>
+    </w:lvl>
+    <w:lvl w:ilvl="8" w:tplc="0409001B" w:tentative="1">
+      <w:start w:val="1"/>
+      <w:numFmt w:val="lowerRoman"/>
+      <w:lvlText w:val="%9."/>
+      <w:lvlJc w:val="right"/>
+      <w:pPr>
+        <w:ind w:left="6480" w:hanging="180"/>
+      </w:pPr>
+    </w:lvl>
+  </w:abstractNum>
+  <w:abstractNum w:abstractNumId="1" w15:restartNumberingAfterBreak="0">
     <w:nsid w:val="1E060CF8"/>
     <w:multiLevelType w:val="hybridMultilevel"/>
     <w:tmpl w:val="9342AD3C"/>
@@ -5759,7 +6424,7 @@
       </w:rPr>
     </w:lvl>
   </w:abstractNum>
-  <w:abstractNum w:abstractNumId="1" w15:restartNumberingAfterBreak="0">
+  <w:abstractNum w:abstractNumId="2" w15:restartNumberingAfterBreak="0">
     <w:nsid w:val="20760B2E"/>
     <w:multiLevelType w:val="hybridMultilevel"/>
     <w:tmpl w:val="20780D6C"/>
@@ -5872,7 +6537,7 @@
       </w:rPr>
     </w:lvl>
   </w:abstractNum>
-  <w:abstractNum w:abstractNumId="2" w15:restartNumberingAfterBreak="0">
+  <w:abstractNum w:abstractNumId="3" w15:restartNumberingAfterBreak="0">
     <w:nsid w:val="22B70879"/>
     <w:multiLevelType w:val="hybridMultilevel"/>
     <w:tmpl w:val="96165C7A"/>
@@ -5985,7 +6650,7 @@
       </w:rPr>
     </w:lvl>
   </w:abstractNum>
-  <w:abstractNum w:abstractNumId="3" w15:restartNumberingAfterBreak="0">
+  <w:abstractNum w:abstractNumId="4" w15:restartNumberingAfterBreak="0">
     <w:nsid w:val="32191D33"/>
     <w:multiLevelType w:val="multilevel"/>
     <w:tmpl w:val="CD167BCC"/>
@@ -6116,7 +6781,7 @@
       </w:pPr>
     </w:lvl>
   </w:abstractNum>
-  <w:abstractNum w:abstractNumId="4" w15:restartNumberingAfterBreak="0">
+  <w:abstractNum w:abstractNumId="5" w15:restartNumberingAfterBreak="0">
     <w:nsid w:val="3C1A6E5E"/>
     <w:multiLevelType w:val="hybridMultilevel"/>
     <w:tmpl w:val="5CBABE6A"/>
@@ -6229,7 +6894,93 @@
       </w:rPr>
     </w:lvl>
   </w:abstractNum>
-  <w:abstractNum w:abstractNumId="5" w15:restartNumberingAfterBreak="0">
+  <w:abstractNum w:abstractNumId="6" w15:restartNumberingAfterBreak="0">
+    <w:nsid w:val="488B476B"/>
+    <w:multiLevelType w:val="hybridMultilevel"/>
+    <w:tmpl w:val="0216544C"/>
+    <w:lvl w:ilvl="0" w:tplc="FFFFFFFF">
+      <w:start w:val="1"/>
+      <w:numFmt w:val="decimal"/>
+      <w:lvlText w:val="%1."/>
+      <w:lvlJc w:val="left"/>
+      <w:pPr>
+        <w:ind w:left="720" w:hanging="360"/>
+      </w:pPr>
+    </w:lvl>
+    <w:lvl w:ilvl="1" w:tplc="FFFFFFFF" w:tentative="1">
+      <w:start w:val="1"/>
+      <w:numFmt w:val="lowerLetter"/>
+      <w:lvlText w:val="%2."/>
+      <w:lvlJc w:val="left"/>
+      <w:pPr>
+        <w:ind w:left="1440" w:hanging="360"/>
+      </w:pPr>
+    </w:lvl>
+    <w:lvl w:ilvl="2" w:tplc="FFFFFFFF" w:tentative="1">
+      <w:start w:val="1"/>
+      <w:numFmt w:val="lowerRoman"/>
+      <w:lvlText w:val="%3."/>
+      <w:lvlJc w:val="right"/>
+      <w:pPr>
+        <w:ind w:left="2160" w:hanging="180"/>
+      </w:pPr>
+    </w:lvl>
+    <w:lvl w:ilvl="3" w:tplc="FFFFFFFF" w:tentative="1">
+      <w:start w:val="1"/>
+      <w:numFmt w:val="decimal"/>
+      <w:lvlText w:val="%4."/>
+      <w:lvlJc w:val="left"/>
+      <w:pPr>
+        <w:ind w:left="2880" w:hanging="360"/>
+      </w:pPr>
+    </w:lvl>
+    <w:lvl w:ilvl="4" w:tplc="FFFFFFFF" w:tentative="1">
+      <w:start w:val="1"/>
+      <w:numFmt w:val="lowerLetter"/>
+      <w:lvlText w:val="%5."/>
+      <w:lvlJc w:val="left"/>
+      <w:pPr>
+        <w:ind w:left="3600" w:hanging="360"/>
+      </w:pPr>
+    </w:lvl>
+    <w:lvl w:ilvl="5" w:tplc="FFFFFFFF" w:tentative="1">
+      <w:start w:val="1"/>
+      <w:numFmt w:val="lowerRoman"/>
+      <w:lvlText w:val="%6."/>
+      <w:lvlJc w:val="right"/>
+      <w:pPr>
+        <w:ind w:left="4320" w:hanging="180"/>
+      </w:pPr>
+    </w:lvl>
+    <w:lvl w:ilvl="6" w:tplc="FFFFFFFF" w:tentative="1">
+      <w:start w:val="1"/>
+      <w:numFmt w:val="decimal"/>
+      <w:lvlText w:val="%7."/>
+      <w:lvlJc w:val="left"/>
+      <w:pPr>
+        <w:ind w:left="5040" w:hanging="360"/>
+      </w:pPr>
+    </w:lvl>
+    <w:lvl w:ilvl="7" w:tplc="FFFFFFFF" w:tentative="1">
+      <w:start w:val="1"/>
+      <w:numFmt w:val="lowerLetter"/>
+      <w:lvlText w:val="%8."/>
+      <w:lvlJc w:val="left"/>
+      <w:pPr>
+        <w:ind w:left="5760" w:hanging="360"/>
+      </w:pPr>
+    </w:lvl>
+    <w:lvl w:ilvl="8" w:tplc="FFFFFFFF" w:tentative="1">
+      <w:start w:val="1"/>
+      <w:numFmt w:val="lowerRoman"/>
+      <w:lvlText w:val="%9."/>
+      <w:lvlJc w:val="right"/>
+      <w:pPr>
+        <w:ind w:left="6480" w:hanging="180"/>
+      </w:pPr>
+    </w:lvl>
+  </w:abstractNum>
+  <w:abstractNum w:abstractNumId="7" w15:restartNumberingAfterBreak="0">
     <w:nsid w:val="4DB9672B"/>
     <w:multiLevelType w:val="multilevel"/>
     <w:tmpl w:val="33D8588E"/>
@@ -6342,7 +7093,7 @@
       </w:pPr>
     </w:lvl>
   </w:abstractNum>
-  <w:abstractNum w:abstractNumId="6" w15:restartNumberingAfterBreak="0">
+  <w:abstractNum w:abstractNumId="8" w15:restartNumberingAfterBreak="0">
     <w:nsid w:val="5B6F733A"/>
     <w:multiLevelType w:val="hybridMultilevel"/>
     <w:tmpl w:val="B712CB9E"/>
@@ -6455,7 +7206,7 @@
       </w:rPr>
     </w:lvl>
   </w:abstractNum>
-  <w:abstractNum w:abstractNumId="7" w15:restartNumberingAfterBreak="0">
+  <w:abstractNum w:abstractNumId="9" w15:restartNumberingAfterBreak="0">
     <w:nsid w:val="63916E9A"/>
     <w:multiLevelType w:val="hybridMultilevel"/>
     <w:tmpl w:val="A6381C20"/>
@@ -6569,7 +7320,7 @@
       </w:rPr>
     </w:lvl>
   </w:abstractNum>
-  <w:abstractNum w:abstractNumId="8" w15:restartNumberingAfterBreak="0">
+  <w:abstractNum w:abstractNumId="10" w15:restartNumberingAfterBreak="0">
     <w:nsid w:val="6D0B7CDC"/>
     <w:multiLevelType w:val="hybridMultilevel"/>
     <w:tmpl w:val="0CE63E2E"/>
@@ -6682,7 +7433,7 @@
       </w:rPr>
     </w:lvl>
   </w:abstractNum>
-  <w:abstractNum w:abstractNumId="9" w15:restartNumberingAfterBreak="0">
+  <w:abstractNum w:abstractNumId="11" w15:restartNumberingAfterBreak="0">
     <w:nsid w:val="7FA7025E"/>
     <w:multiLevelType w:val="multilevel"/>
     <w:tmpl w:val="0407001F"/>
@@ -6797,142 +7548,148 @@
     </w:lvl>
   </w:abstractNum>
   <w:num w:numId="1">
+    <w:abstractNumId w:val="4"/>
+  </w:num>
+  <w:num w:numId="2">
+    <w:abstractNumId w:val="11"/>
+  </w:num>
+  <w:num w:numId="3">
+    <w:abstractNumId w:val="4"/>
+  </w:num>
+  <w:num w:numId="4">
+    <w:abstractNumId w:val="4"/>
+  </w:num>
+  <w:num w:numId="5">
+    <w:abstractNumId w:val="4"/>
+  </w:num>
+  <w:num w:numId="6">
+    <w:abstractNumId w:val="4"/>
+  </w:num>
+  <w:num w:numId="7">
+    <w:abstractNumId w:val="4"/>
+  </w:num>
+  <w:num w:numId="8">
+    <w:abstractNumId w:val="4"/>
+  </w:num>
+  <w:num w:numId="9">
+    <w:abstractNumId w:val="4"/>
+  </w:num>
+  <w:num w:numId="10">
+    <w:abstractNumId w:val="4"/>
+  </w:num>
+  <w:num w:numId="11">
+    <w:abstractNumId w:val="4"/>
+  </w:num>
+  <w:num w:numId="12">
+    <w:abstractNumId w:val="4"/>
+  </w:num>
+  <w:num w:numId="13">
+    <w:abstractNumId w:val="4"/>
+  </w:num>
+  <w:num w:numId="14">
+    <w:abstractNumId w:val="4"/>
+  </w:num>
+  <w:num w:numId="15">
+    <w:abstractNumId w:val="4"/>
+  </w:num>
+  <w:num w:numId="16">
+    <w:abstractNumId w:val="4"/>
+  </w:num>
+  <w:num w:numId="17">
+    <w:abstractNumId w:val="4"/>
+  </w:num>
+  <w:num w:numId="18">
+    <w:abstractNumId w:val="4"/>
+  </w:num>
+  <w:num w:numId="19">
+    <w:abstractNumId w:val="4"/>
+  </w:num>
+  <w:num w:numId="20">
+    <w:abstractNumId w:val="4"/>
+  </w:num>
+  <w:num w:numId="21">
+    <w:abstractNumId w:val="4"/>
+  </w:num>
+  <w:num w:numId="22">
+    <w:abstractNumId w:val="4"/>
+  </w:num>
+  <w:num w:numId="23">
+    <w:abstractNumId w:val="4"/>
+  </w:num>
+  <w:num w:numId="24">
+    <w:abstractNumId w:val="4"/>
+  </w:num>
+  <w:num w:numId="25">
+    <w:abstractNumId w:val="4"/>
+  </w:num>
+  <w:num w:numId="26">
+    <w:abstractNumId w:val="4"/>
+  </w:num>
+  <w:num w:numId="27">
+    <w:abstractNumId w:val="4"/>
+  </w:num>
+  <w:num w:numId="28">
+    <w:abstractNumId w:val="4"/>
+  </w:num>
+  <w:num w:numId="29">
+    <w:abstractNumId w:val="4"/>
+  </w:num>
+  <w:num w:numId="30">
+    <w:abstractNumId w:val="7"/>
+  </w:num>
+  <w:num w:numId="31">
+    <w:abstractNumId w:val="4"/>
+  </w:num>
+  <w:num w:numId="32">
+    <w:abstractNumId w:val="4"/>
+  </w:num>
+  <w:num w:numId="33">
+    <w:abstractNumId w:val="4"/>
+  </w:num>
+  <w:num w:numId="34">
+    <w:abstractNumId w:val="4"/>
+  </w:num>
+  <w:num w:numId="35">
+    <w:abstractNumId w:val="4"/>
+  </w:num>
+  <w:num w:numId="36">
+    <w:abstractNumId w:val="4"/>
+  </w:num>
+  <w:num w:numId="37">
+    <w:abstractNumId w:val="4"/>
+  </w:num>
+  <w:num w:numId="38">
+    <w:abstractNumId w:val="9"/>
+  </w:num>
+  <w:num w:numId="39">
+    <w:abstractNumId w:val="2"/>
+  </w:num>
+  <w:num w:numId="40">
+    <w:abstractNumId w:val="5"/>
+  </w:num>
+  <w:num w:numId="41">
     <w:abstractNumId w:val="3"/>
   </w:num>
-  <w:num w:numId="2">
-    <w:abstractNumId w:val="9"/>
+  <w:num w:numId="42">
+    <w:abstractNumId w:val="10"/>
   </w:num>
-  <w:num w:numId="3">
-    <w:abstractNumId w:val="3"/>
-  </w:num>
-  <w:num w:numId="4">
-    <w:abstractNumId w:val="3"/>
-  </w:num>
-  <w:num w:numId="5">
-    <w:abstractNumId w:val="3"/>
-  </w:num>
-  <w:num w:numId="6">
-    <w:abstractNumId w:val="3"/>
-  </w:num>
-  <w:num w:numId="7">
-    <w:abstractNumId w:val="3"/>
-  </w:num>
-  <w:num w:numId="8">
-    <w:abstractNumId w:val="3"/>
-  </w:num>
-  <w:num w:numId="9">
-    <w:abstractNumId w:val="3"/>
-  </w:num>
-  <w:num w:numId="10">
-    <w:abstractNumId w:val="3"/>
-  </w:num>
-  <w:num w:numId="11">
-    <w:abstractNumId w:val="3"/>
-  </w:num>
-  <w:num w:numId="12">
-    <w:abstractNumId w:val="3"/>
-  </w:num>
-  <w:num w:numId="13">
-    <w:abstractNumId w:val="3"/>
-  </w:num>
-  <w:num w:numId="14">
-    <w:abstractNumId w:val="3"/>
-  </w:num>
-  <w:num w:numId="15">
-    <w:abstractNumId w:val="3"/>
-  </w:num>
-  <w:num w:numId="16">
-    <w:abstractNumId w:val="3"/>
-  </w:num>
-  <w:num w:numId="17">
-    <w:abstractNumId w:val="3"/>
-  </w:num>
-  <w:num w:numId="18">
-    <w:abstractNumId w:val="3"/>
-  </w:num>
-  <w:num w:numId="19">
-    <w:abstractNumId w:val="3"/>
-  </w:num>
-  <w:num w:numId="20">
-    <w:abstractNumId w:val="3"/>
-  </w:num>
-  <w:num w:numId="21">
-    <w:abstractNumId w:val="3"/>
-  </w:num>
-  <w:num w:numId="22">
-    <w:abstractNumId w:val="3"/>
-  </w:num>
-  <w:num w:numId="23">
-    <w:abstractNumId w:val="3"/>
-  </w:num>
-  <w:num w:numId="24">
-    <w:abstractNumId w:val="3"/>
-  </w:num>
-  <w:num w:numId="25">
-    <w:abstractNumId w:val="3"/>
-  </w:num>
-  <w:num w:numId="26">
-    <w:abstractNumId w:val="3"/>
-  </w:num>
-  <w:num w:numId="27">
-    <w:abstractNumId w:val="3"/>
-  </w:num>
-  <w:num w:numId="28">
-    <w:abstractNumId w:val="3"/>
-  </w:num>
-  <w:num w:numId="29">
-    <w:abstractNumId w:val="3"/>
-  </w:num>
-  <w:num w:numId="30">
-    <w:abstractNumId w:val="5"/>
-  </w:num>
-  <w:num w:numId="31">
-    <w:abstractNumId w:val="3"/>
-  </w:num>
-  <w:num w:numId="32">
-    <w:abstractNumId w:val="3"/>
-  </w:num>
-  <w:num w:numId="33">
-    <w:abstractNumId w:val="3"/>
-  </w:num>
-  <w:num w:numId="34">
-    <w:abstractNumId w:val="3"/>
-  </w:num>
-  <w:num w:numId="35">
-    <w:abstractNumId w:val="3"/>
-  </w:num>
-  <w:num w:numId="36">
-    <w:abstractNumId w:val="3"/>
-  </w:num>
-  <w:num w:numId="37">
-    <w:abstractNumId w:val="3"/>
-  </w:num>
-  <w:num w:numId="38">
-    <w:abstractNumId w:val="7"/>
-  </w:num>
-  <w:num w:numId="39">
+  <w:num w:numId="43">
     <w:abstractNumId w:val="1"/>
   </w:num>
-  <w:num w:numId="40">
+  <w:num w:numId="44">
     <w:abstractNumId w:val="4"/>
   </w:num>
-  <w:num w:numId="41">
-    <w:abstractNumId w:val="2"/>
-  </w:num>
-  <w:num w:numId="42">
+  <w:num w:numId="45">
     <w:abstractNumId w:val="8"/>
   </w:num>
-  <w:num w:numId="43">
+  <w:num w:numId="46">
+    <w:abstractNumId w:val="4"/>
+  </w:num>
+  <w:num w:numId="47">
     <w:abstractNumId w:val="0"/>
   </w:num>
-  <w:num w:numId="44">
-    <w:abstractNumId w:val="3"/>
-  </w:num>
-  <w:num w:numId="45">
+  <w:num w:numId="48">
     <w:abstractNumId w:val="6"/>
-  </w:num>
-  <w:num w:numId="46">
-    <w:abstractNumId w:val="3"/>
   </w:num>
 </w:numbering>
 </file>

</xml_diff>